<commit_message>
9/23/16 - (TSLoF) Slide updates (HTML)
</commit_message>
<xml_diff>
--- a/lecture/The Secret Life of Forms.docx
+++ b/lecture/The Secret Life of Forms.docx
@@ -69,7 +69,23 @@
           <w:sz w:val="28"/>
           <w:szCs w:val="28"/>
         </w:rPr>
-        <w:t>(Innate location) In Washington, DC (national capital) in Dupont Circle district</w:t>
+        <w:t xml:space="preserve">(Innate location) In Washington, DC (national capital) in </w:t>
+      </w:r>
+      <w:proofErr w:type="spellStart"/>
+      <w:r>
+        <w:rPr>
+          <w:sz w:val="28"/>
+          <w:szCs w:val="28"/>
+        </w:rPr>
+        <w:t>Dupont</w:t>
+      </w:r>
+      <w:proofErr w:type="spellEnd"/>
+      <w:r>
+        <w:rPr>
+          <w:sz w:val="28"/>
+          <w:szCs w:val="28"/>
+        </w:rPr>
+        <w:t xml:space="preserve"> Circle district</w:t>
       </w:r>
     </w:p>
     <w:p>
@@ -205,7 +221,23 @@
           <w:sz w:val="28"/>
           <w:szCs w:val="28"/>
         </w:rPr>
-        <w:t>For example…</w:t>
+        <w:t xml:space="preserve">For </w:t>
+      </w:r>
+      <w:proofErr w:type="gramStart"/>
+      <w:r>
+        <w:rPr>
+          <w:sz w:val="28"/>
+          <w:szCs w:val="28"/>
+        </w:rPr>
+        <w:t>example</w:t>
+      </w:r>
+      <w:proofErr w:type="gramEnd"/>
+      <w:r>
+        <w:rPr>
+          <w:sz w:val="28"/>
+          <w:szCs w:val="28"/>
+        </w:rPr>
+        <w:t>…</w:t>
       </w:r>
     </w:p>
     <w:p>
@@ -455,12 +487,21 @@
           <w:szCs w:val="28"/>
         </w:rPr>
       </w:pPr>
-      <w:r>
-        <w:rPr>
-          <w:sz w:val="28"/>
-          <w:szCs w:val="28"/>
-        </w:rPr>
-        <w:t>Mondial Assistance/Allianz (2008-2012)</w:t>
+      <w:proofErr w:type="spellStart"/>
+      <w:r>
+        <w:rPr>
+          <w:sz w:val="28"/>
+          <w:szCs w:val="28"/>
+        </w:rPr>
+        <w:t>Mondial</w:t>
+      </w:r>
+      <w:proofErr w:type="spellEnd"/>
+      <w:r>
+        <w:rPr>
+          <w:sz w:val="28"/>
+          <w:szCs w:val="28"/>
+        </w:rPr>
+        <w:t xml:space="preserve"> Assistance/Allianz (2008-2012)</w:t>
       </w:r>
     </w:p>
     <w:p>
@@ -686,8 +727,17 @@
           <w:szCs w:val="28"/>
         </w:rPr>
         <w:br/>
-        <w:t>Well know book by Luke Wroblewski</w:t>
-      </w:r>
+        <w:t xml:space="preserve">Well know book by Luke </w:t>
+      </w:r>
+      <w:proofErr w:type="spellStart"/>
+      <w:r>
+        <w:rPr>
+          <w:sz w:val="28"/>
+          <w:szCs w:val="28"/>
+        </w:rPr>
+        <w:t>Wroblewski</w:t>
+      </w:r>
+      <w:proofErr w:type="spellEnd"/>
       <w:r>
         <w:rPr>
           <w:sz w:val="28"/>
@@ -847,37 +897,288 @@
           <w:sz w:val="28"/>
           <w:szCs w:val="28"/>
         </w:rPr>
-        <w:t xml:space="preserve">a) HTML, </w:t>
-      </w:r>
-    </w:p>
-    <w:p>
-      <w:pPr>
-        <w:rPr>
-          <w:sz w:val="28"/>
-          <w:szCs w:val="28"/>
-        </w:rPr>
-      </w:pPr>
-      <w:r>
-        <w:rPr>
-          <w:sz w:val="28"/>
-          <w:szCs w:val="28"/>
-        </w:rPr>
-        <w:t xml:space="preserve">b) CSS, </w:t>
-      </w:r>
-    </w:p>
-    <w:p>
-      <w:pPr>
-        <w:rPr>
-          <w:sz w:val="28"/>
-          <w:szCs w:val="28"/>
-        </w:rPr>
-      </w:pPr>
+        <w:t xml:space="preserve">a) HTML, b) CSS, </w:t>
+      </w:r>
       <w:r>
         <w:rPr>
           <w:sz w:val="28"/>
           <w:szCs w:val="28"/>
         </w:rPr>
         <w:t>c) JS (exchanging ARIA instead</w:t>
+      </w:r>
+      <w:r>
+        <w:rPr>
+          <w:sz w:val="28"/>
+          <w:szCs w:val="28"/>
+        </w:rPr>
+        <w:t>)</w:t>
+      </w:r>
+    </w:p>
+    <w:p>
+      <w:pPr>
+        <w:rPr>
+          <w:sz w:val="28"/>
+          <w:szCs w:val="28"/>
+        </w:rPr>
+      </w:pPr>
+      <w:r>
+        <w:rPr>
+          <w:sz w:val="28"/>
+          <w:szCs w:val="28"/>
+        </w:rPr>
+        <w:t>But l</w:t>
+      </w:r>
+      <w:r>
+        <w:rPr>
+          <w:sz w:val="28"/>
+          <w:szCs w:val="28"/>
+        </w:rPr>
+        <w:t>et’s start with the base, the foundation - HTML</w:t>
+      </w:r>
+    </w:p>
+    <w:p>
+      <w:pPr>
+        <w:rPr>
+          <w:sz w:val="28"/>
+          <w:szCs w:val="28"/>
+        </w:rPr>
+      </w:pPr>
+    </w:p>
+    <w:p>
+      <w:pPr>
+        <w:pStyle w:val="Heading1"/>
+        <w:rPr>
+          <w:rFonts w:ascii="Arial" w:hAnsi="Arial" w:cs="Arial"/>
+        </w:rPr>
+      </w:pPr>
+      <w:r>
+        <w:rPr>
+          <w:rFonts w:ascii="Arial" w:hAnsi="Arial" w:cs="Arial"/>
+        </w:rPr>
+        <w:lastRenderedPageBreak/>
+        <w:t>HTML/Intro (19-23</w:t>
+      </w:r>
+      <w:r>
+        <w:rPr>
+          <w:rFonts w:ascii="Arial" w:hAnsi="Arial" w:cs="Arial"/>
+        </w:rPr>
+        <w:t>)</w:t>
+      </w:r>
+    </w:p>
+    <w:p>
+      <w:pPr>
+        <w:rPr>
+          <w:sz w:val="28"/>
+          <w:szCs w:val="28"/>
+        </w:rPr>
+      </w:pPr>
+    </w:p>
+    <w:p>
+      <w:pPr>
+        <w:rPr>
+          <w:sz w:val="28"/>
+          <w:szCs w:val="28"/>
+        </w:rPr>
+      </w:pPr>
+      <w:r>
+        <w:rPr>
+          <w:sz w:val="28"/>
+          <w:szCs w:val="28"/>
+        </w:rPr>
+        <w:t>What is a form?</w:t>
+      </w:r>
+    </w:p>
+    <w:p>
+      <w:pPr>
+        <w:rPr>
+          <w:sz w:val="28"/>
+          <w:szCs w:val="28"/>
+        </w:rPr>
+      </w:pPr>
+      <w:r>
+        <w:rPr>
+          <w:sz w:val="28"/>
+          <w:szCs w:val="28"/>
+        </w:rPr>
+        <w:t>(three tries – IKEA)</w:t>
+      </w:r>
+    </w:p>
+    <w:p>
+      <w:pPr>
+        <w:rPr>
+          <w:sz w:val="28"/>
+          <w:szCs w:val="28"/>
+        </w:rPr>
+      </w:pPr>
+      <w:r>
+        <w:rPr>
+          <w:sz w:val="28"/>
+          <w:szCs w:val="28"/>
+        </w:rPr>
+        <w:t>Just like IKEA,</w:t>
+      </w:r>
+      <w:r>
+        <w:rPr>
+          <w:sz w:val="28"/>
+          <w:szCs w:val="28"/>
+        </w:rPr>
+        <w:t xml:space="preserve"> writing good HTML</w:t>
+      </w:r>
+      <w:r>
+        <w:rPr>
+          <w:sz w:val="28"/>
+          <w:szCs w:val="28"/>
+        </w:rPr>
+        <w:t xml:space="preserve"> it takes a bit of cooperation</w:t>
+      </w:r>
+      <w:r>
+        <w:rPr>
+          <w:sz w:val="28"/>
+          <w:szCs w:val="28"/>
+        </w:rPr>
+        <w:t xml:space="preserve">. </w:t>
+      </w:r>
+    </w:p>
+    <w:p>
+      <w:pPr>
+        <w:rPr>
+          <w:sz w:val="28"/>
+          <w:szCs w:val="28"/>
+        </w:rPr>
+      </w:pPr>
+      <w:r>
+        <w:rPr>
+          <w:sz w:val="28"/>
+          <w:szCs w:val="28"/>
+        </w:rPr>
+        <w:t>In this case, we have</w:t>
+      </w:r>
+      <w:r>
+        <w:rPr>
+          <w:sz w:val="28"/>
+          <w:szCs w:val="28"/>
+        </w:rPr>
+        <w:t xml:space="preserve"> </w:t>
+      </w:r>
+      <w:r>
+        <w:rPr>
+          <w:sz w:val="28"/>
+          <w:szCs w:val="28"/>
+        </w:rPr>
+        <w:t>two parallel conditions that have to be met…</w:t>
+      </w:r>
+      <w:r>
+        <w:rPr>
+          <w:sz w:val="28"/>
+          <w:szCs w:val="28"/>
+        </w:rPr>
+        <w:t xml:space="preserve"> (almost right/left brain)</w:t>
+      </w:r>
+    </w:p>
+    <w:p>
+      <w:r>
+        <w:br w:type="page"/>
+      </w:r>
+    </w:p>
+    <w:p>
+      <w:pPr>
+        <w:pStyle w:val="Heading1"/>
+        <w:rPr>
+          <w:rFonts w:ascii="Arial" w:hAnsi="Arial" w:cs="Arial"/>
+        </w:rPr>
+      </w:pPr>
+      <w:r>
+        <w:rPr>
+          <w:rFonts w:ascii="Arial" w:hAnsi="Arial" w:cs="Arial"/>
+        </w:rPr>
+        <w:lastRenderedPageBreak/>
+        <w:t>HTML/Information/Intro</w:t>
+      </w:r>
+      <w:r>
+        <w:rPr>
+          <w:rFonts w:ascii="Arial" w:hAnsi="Arial" w:cs="Arial"/>
+        </w:rPr>
+        <w:t xml:space="preserve"> (</w:t>
+      </w:r>
+      <w:r>
+        <w:rPr>
+          <w:rFonts w:ascii="Arial" w:hAnsi="Arial" w:cs="Arial"/>
+        </w:rPr>
+        <w:t>30-33</w:t>
+      </w:r>
+      <w:r>
+        <w:rPr>
+          <w:rFonts w:ascii="Arial" w:hAnsi="Arial" w:cs="Arial"/>
+        </w:rPr>
+        <w:t>)</w:t>
+      </w:r>
+    </w:p>
+    <w:p>
+      <w:pPr>
+        <w:rPr>
+          <w:sz w:val="28"/>
+          <w:szCs w:val="28"/>
+        </w:rPr>
+      </w:pPr>
+    </w:p>
+    <w:p>
+      <w:pPr>
+        <w:rPr>
+          <w:sz w:val="28"/>
+          <w:szCs w:val="28"/>
+        </w:rPr>
+      </w:pPr>
+      <w:r>
+        <w:rPr>
+          <w:sz w:val="28"/>
+          <w:szCs w:val="28"/>
+        </w:rPr>
+        <w:t>(30-31)</w:t>
+      </w:r>
+    </w:p>
+    <w:p>
+      <w:pPr>
+        <w:rPr>
+          <w:sz w:val="28"/>
+          <w:szCs w:val="28"/>
+        </w:rPr>
+      </w:pPr>
+      <w:r>
+        <w:rPr>
+          <w:sz w:val="28"/>
+          <w:szCs w:val="28"/>
+        </w:rPr>
+        <w:t>Why are HTML tags so important?</w:t>
+      </w:r>
+    </w:p>
+    <w:p>
+      <w:pPr>
+        <w:rPr>
+          <w:sz w:val="28"/>
+          <w:szCs w:val="28"/>
+        </w:rPr>
+      </w:pPr>
+      <w:r>
+        <w:rPr>
+          <w:sz w:val="28"/>
+          <w:szCs w:val="28"/>
+        </w:rPr>
+        <w:t>Tags are descriptions themselves, that are independent of rendering.</w:t>
+      </w:r>
+    </w:p>
+    <w:p>
+      <w:pPr>
+        <w:rPr>
+          <w:sz w:val="28"/>
+          <w:szCs w:val="28"/>
+        </w:rPr>
+      </w:pPr>
+      <w:r>
+        <w:rPr>
+          <w:sz w:val="28"/>
+          <w:szCs w:val="28"/>
+        </w:rPr>
+        <w:t>(32-33)</w:t>
       </w:r>
       <w:bookmarkStart w:id="0" w:name="_GoBack"/>
       <w:bookmarkEnd w:id="0"/>
@@ -889,17 +1190,29 @@
           <w:szCs w:val="28"/>
         </w:rPr>
       </w:pPr>
-    </w:p>
-    <w:p/>
-    <w:p>
-      <w:pPr>
-        <w:pStyle w:val="ListParagraph"/>
-        <w:ind w:left="360"/>
-        <w:rPr>
-          <w:sz w:val="28"/>
-          <w:szCs w:val="28"/>
-        </w:rPr>
-      </w:pPr>
+      <w:r>
+        <w:rPr>
+          <w:sz w:val="28"/>
+          <w:szCs w:val="28"/>
+        </w:rPr>
+        <w:t xml:space="preserve">Example – </w:t>
+      </w:r>
+      <w:proofErr w:type="spellStart"/>
+      <w:r>
+        <w:rPr>
+          <w:sz w:val="28"/>
+          <w:szCs w:val="28"/>
+        </w:rPr>
+        <w:t>Kaiteur</w:t>
+      </w:r>
+      <w:proofErr w:type="spellEnd"/>
+      <w:r>
+        <w:rPr>
+          <w:sz w:val="28"/>
+          <w:szCs w:val="28"/>
+        </w:rPr>
+        <w:t xml:space="preserve"> Falls, Guyana</w:t>
+      </w:r>
     </w:p>
     <w:sectPr>
       <w:pgSz w:w="8392" w:h="5954" w:orient="landscape" w:code="70"/>

</xml_diff>

<commit_message>
9/29/16 - (TSLoF) Slide and notes removal/updates
</commit_message>
<xml_diff>
--- a/lecture/The Secret Life of Forms.docx
+++ b/lecture/The Secret Life of Forms.docx
@@ -142,7 +142,7 @@
         <w:rPr>
           <w:rFonts w:ascii="Arial" w:hAnsi="Arial" w:cs="Arial"/>
         </w:rPr>
-        <w:t xml:space="preserve"> (5-11</w:t>
+        <w:t xml:space="preserve"> (5-12</w:t>
       </w:r>
       <w:r>
         <w:rPr>
@@ -378,14 +378,69 @@
           <w:sz w:val="28"/>
           <w:szCs w:val="28"/>
         </w:rPr>
-        <w:t xml:space="preserve">This is a form, not data entry but it uses inputs (radio) for various choices. </w:t>
-      </w:r>
-      <w:r>
-        <w:rPr>
-          <w:sz w:val="28"/>
-          <w:szCs w:val="28"/>
-        </w:rPr>
-        <w:t>I’ll get back to this later</w:t>
+        <w:t xml:space="preserve">This </w:t>
+      </w:r>
+      <w:r>
+        <w:rPr>
+          <w:sz w:val="28"/>
+          <w:szCs w:val="28"/>
+        </w:rPr>
+        <w:t>is a form, not data entry but still</w:t>
+      </w:r>
+      <w:r>
+        <w:rPr>
+          <w:sz w:val="28"/>
+          <w:szCs w:val="28"/>
+        </w:rPr>
+        <w:t xml:space="preserve"> uses inpu</w:t>
+      </w:r>
+      <w:r>
+        <w:rPr>
+          <w:sz w:val="28"/>
+          <w:szCs w:val="28"/>
+        </w:rPr>
+        <w:t>ts (radio) for selection of the various choices you see.</w:t>
+      </w:r>
+    </w:p>
+    <w:p>
+      <w:pPr>
+        <w:pStyle w:val="ListParagraph"/>
+        <w:ind w:left="360"/>
+        <w:rPr>
+          <w:sz w:val="28"/>
+          <w:szCs w:val="28"/>
+        </w:rPr>
+      </w:pPr>
+    </w:p>
+    <w:p>
+      <w:pPr>
+        <w:pStyle w:val="ListParagraph"/>
+        <w:ind w:left="360"/>
+        <w:rPr>
+          <w:sz w:val="28"/>
+          <w:szCs w:val="28"/>
+        </w:rPr>
+      </w:pPr>
+      <w:r>
+        <w:rPr>
+          <w:sz w:val="28"/>
+          <w:szCs w:val="28"/>
+        </w:rPr>
+        <w:t xml:space="preserve">I’ll get back to </w:t>
+      </w:r>
+      <w:r>
+        <w:rPr>
+          <w:sz w:val="28"/>
+          <w:szCs w:val="28"/>
+        </w:rPr>
+        <w:t>this</w:t>
+      </w:r>
+      <w:r>
+        <w:rPr>
+          <w:sz w:val="28"/>
+          <w:szCs w:val="28"/>
+        </w:rPr>
+        <w:t xml:space="preserve"> later</w:t>
       </w:r>
       <w:r>
         <w:rPr>
@@ -600,7 +655,6 @@
     <w:p>
       <w:pPr>
         <w:pStyle w:val="Heading1"/>
-        <w:ind w:left="360"/>
         <w:rPr>
           <w:rFonts w:ascii="Arial" w:hAnsi="Arial" w:cs="Arial"/>
         </w:rPr>
@@ -622,7 +676,13 @@
         <w:rPr>
           <w:rFonts w:ascii="Arial" w:hAnsi="Arial" w:cs="Arial"/>
         </w:rPr>
-        <w:t>14</w:t>
+        <w:t>14-</w:t>
+      </w:r>
+      <w:r>
+        <w:rPr>
+          <w:rFonts w:ascii="Arial" w:hAnsi="Arial" w:cs="Arial"/>
+        </w:rPr>
+        <w:t>15</w:t>
       </w:r>
       <w:r>
         <w:rPr>
@@ -631,20 +691,48 @@
         <w:t>)</w:t>
       </w:r>
     </w:p>
-    <w:p>
-      <w:pPr>
-        <w:pStyle w:val="ListParagraph"/>
-        <w:ind w:left="360"/>
-        <w:rPr>
-          <w:sz w:val="28"/>
-          <w:szCs w:val="28"/>
-        </w:rPr>
-      </w:pPr>
-    </w:p>
-    <w:p>
-      <w:pPr>
-        <w:pStyle w:val="ListParagraph"/>
-        <w:ind w:left="360"/>
+    <w:p/>
+    <w:p>
+      <w:pPr>
+        <w:rPr>
+          <w:sz w:val="28"/>
+          <w:szCs w:val="28"/>
+        </w:rPr>
+      </w:pPr>
+      <w:r>
+        <w:rPr>
+          <w:sz w:val="28"/>
+          <w:szCs w:val="28"/>
+        </w:rPr>
+        <w:t>How do we design forms to work best? What are the best patterns/ones that work the best?</w:t>
+      </w:r>
+      <w:r>
+        <w:rPr>
+          <w:sz w:val="28"/>
+          <w:szCs w:val="28"/>
+        </w:rPr>
+        <w:br/>
+        <w:t xml:space="preserve">Well know book by Luke </w:t>
+      </w:r>
+      <w:proofErr w:type="spellStart"/>
+      <w:r>
+        <w:rPr>
+          <w:sz w:val="28"/>
+          <w:szCs w:val="28"/>
+        </w:rPr>
+        <w:t>Wroblewski</w:t>
+      </w:r>
+      <w:proofErr w:type="spellEnd"/>
+      <w:r>
+        <w:rPr>
+          <w:sz w:val="28"/>
+          <w:szCs w:val="28"/>
+        </w:rPr>
+        <w:t xml:space="preserve"> – Web Form Design</w:t>
+      </w:r>
+    </w:p>
+    <w:p>
+      <w:pPr>
         <w:rPr>
           <w:sz w:val="28"/>
           <w:szCs w:val="28"/>
@@ -657,16 +745,6 @@
         </w:rPr>
         <w:t>(Need more information…)</w:t>
       </w:r>
-    </w:p>
-    <w:p>
-      <w:pPr>
-        <w:pStyle w:val="ListParagraph"/>
-        <w:ind w:left="360"/>
-        <w:rPr>
-          <w:sz w:val="28"/>
-          <w:szCs w:val="28"/>
-        </w:rPr>
-      </w:pPr>
     </w:p>
     <w:p>
       <w:r>
@@ -697,106 +775,7 @@
         <w:rPr>
           <w:rFonts w:ascii="Arial" w:hAnsi="Arial" w:cs="Arial"/>
         </w:rPr>
-        <w:t>15</w:t>
-      </w:r>
-      <w:r>
-        <w:rPr>
-          <w:rFonts w:ascii="Arial" w:hAnsi="Arial" w:cs="Arial"/>
-        </w:rPr>
-        <w:t>)</w:t>
-      </w:r>
-    </w:p>
-    <w:p/>
-    <w:p>
-      <w:pPr>
-        <w:rPr>
-          <w:sz w:val="28"/>
-          <w:szCs w:val="28"/>
-        </w:rPr>
-      </w:pPr>
-      <w:r>
-        <w:rPr>
-          <w:sz w:val="28"/>
-          <w:szCs w:val="28"/>
-        </w:rPr>
-        <w:t>How do we design forms to work best? What are the best patterns/ones that work the best?</w:t>
-      </w:r>
-      <w:r>
-        <w:rPr>
-          <w:sz w:val="28"/>
-          <w:szCs w:val="28"/>
-        </w:rPr>
-        <w:br/>
-        <w:t xml:space="preserve">Well know book by Luke </w:t>
-      </w:r>
-      <w:proofErr w:type="spellStart"/>
-      <w:r>
-        <w:rPr>
-          <w:sz w:val="28"/>
-          <w:szCs w:val="28"/>
-        </w:rPr>
-        <w:t>Wroblewski</w:t>
-      </w:r>
-      <w:proofErr w:type="spellEnd"/>
-      <w:r>
-        <w:rPr>
-          <w:sz w:val="28"/>
-          <w:szCs w:val="28"/>
-        </w:rPr>
-        <w:t xml:space="preserve"> – Web Form Design</w:t>
-      </w:r>
-    </w:p>
-    <w:p>
-      <w:pPr>
-        <w:rPr>
-          <w:sz w:val="28"/>
-          <w:szCs w:val="28"/>
-        </w:rPr>
-      </w:pPr>
-      <w:r>
-        <w:rPr>
-          <w:sz w:val="28"/>
-          <w:szCs w:val="28"/>
-        </w:rPr>
-        <w:t>(Need more information…)</w:t>
-      </w:r>
-    </w:p>
-    <w:p>
-      <w:r>
-        <w:br w:type="page"/>
-      </w:r>
-    </w:p>
-    <w:p>
-      <w:pPr>
-        <w:pStyle w:val="Heading1"/>
-        <w:rPr>
-          <w:rFonts w:ascii="Arial" w:hAnsi="Arial" w:cs="Arial"/>
-        </w:rPr>
-      </w:pPr>
-      <w:r>
-        <w:rPr>
-          <w:rFonts w:ascii="Arial" w:hAnsi="Arial" w:cs="Arial"/>
-        </w:rPr>
-        <w:lastRenderedPageBreak/>
-        <w:t>Forms</w:t>
-      </w:r>
-      <w:r>
-        <w:rPr>
-          <w:rFonts w:ascii="Arial" w:hAnsi="Arial" w:cs="Arial"/>
-        </w:rPr>
-        <w:t xml:space="preserve"> (</w:t>
-      </w:r>
-      <w:r>
-        <w:rPr>
-          <w:rFonts w:ascii="Arial" w:hAnsi="Arial" w:cs="Arial"/>
-        </w:rPr>
-        <w:t>1</w:t>
-      </w:r>
-      <w:r>
-        <w:rPr>
-          <w:rFonts w:ascii="Arial" w:hAnsi="Arial" w:cs="Arial"/>
-        </w:rPr>
-        <w:t>6-17</w:t>
+        <w:t>16-17</w:t>
       </w:r>
       <w:r>
         <w:rPr>
@@ -1092,13 +1071,7 @@
           <w:rFonts w:ascii="Arial" w:hAnsi="Arial" w:cs="Arial"/>
         </w:rPr>
         <w:lastRenderedPageBreak/>
-        <w:t>HTML/Information/Intro</w:t>
-      </w:r>
-      <w:r>
-        <w:rPr>
-          <w:rFonts w:ascii="Arial" w:hAnsi="Arial" w:cs="Arial"/>
-        </w:rPr>
-        <w:t xml:space="preserve"> (</w:t>
+        <w:t>HTML/Information/Intro (</w:t>
       </w:r>
       <w:r>
         <w:rPr>
@@ -1111,77 +1084,77 @@
           <w:rFonts w:ascii="Arial" w:hAnsi="Arial" w:cs="Arial"/>
         </w:rPr>
         <w:t>)</w:t>
-      </w:r>
-    </w:p>
-    <w:p>
-      <w:pPr>
-        <w:rPr>
-          <w:sz w:val="28"/>
-          <w:szCs w:val="28"/>
-        </w:rPr>
-      </w:pPr>
-    </w:p>
-    <w:p>
-      <w:pPr>
-        <w:rPr>
-          <w:sz w:val="28"/>
-          <w:szCs w:val="28"/>
-        </w:rPr>
-      </w:pPr>
-      <w:r>
-        <w:rPr>
-          <w:sz w:val="28"/>
-          <w:szCs w:val="28"/>
-        </w:rPr>
-        <w:t>(30-31)</w:t>
-      </w:r>
-    </w:p>
-    <w:p>
-      <w:pPr>
-        <w:rPr>
-          <w:sz w:val="28"/>
-          <w:szCs w:val="28"/>
-        </w:rPr>
-      </w:pPr>
-      <w:r>
-        <w:rPr>
-          <w:sz w:val="28"/>
-          <w:szCs w:val="28"/>
-        </w:rPr>
-        <w:t>Why are HTML tags so important?</w:t>
-      </w:r>
-    </w:p>
-    <w:p>
-      <w:pPr>
-        <w:rPr>
-          <w:sz w:val="28"/>
-          <w:szCs w:val="28"/>
-        </w:rPr>
-      </w:pPr>
-      <w:r>
-        <w:rPr>
-          <w:sz w:val="28"/>
-          <w:szCs w:val="28"/>
-        </w:rPr>
-        <w:t>Tags are descriptions themselves, that are independent of rendering.</w:t>
-      </w:r>
-    </w:p>
-    <w:p>
-      <w:pPr>
-        <w:rPr>
-          <w:sz w:val="28"/>
-          <w:szCs w:val="28"/>
-        </w:rPr>
-      </w:pPr>
-      <w:r>
-        <w:rPr>
-          <w:sz w:val="28"/>
-          <w:szCs w:val="28"/>
-        </w:rPr>
-        <w:t>(32-33)</w:t>
       </w:r>
       <w:bookmarkStart w:id="0" w:name="_GoBack"/>
       <w:bookmarkEnd w:id="0"/>
+    </w:p>
+    <w:p>
+      <w:pPr>
+        <w:rPr>
+          <w:sz w:val="28"/>
+          <w:szCs w:val="28"/>
+        </w:rPr>
+      </w:pPr>
+    </w:p>
+    <w:p>
+      <w:pPr>
+        <w:rPr>
+          <w:sz w:val="28"/>
+          <w:szCs w:val="28"/>
+        </w:rPr>
+      </w:pPr>
+      <w:r>
+        <w:rPr>
+          <w:sz w:val="28"/>
+          <w:szCs w:val="28"/>
+        </w:rPr>
+        <w:t>(30-31)</w:t>
+      </w:r>
+    </w:p>
+    <w:p>
+      <w:pPr>
+        <w:rPr>
+          <w:sz w:val="28"/>
+          <w:szCs w:val="28"/>
+        </w:rPr>
+      </w:pPr>
+      <w:r>
+        <w:rPr>
+          <w:sz w:val="28"/>
+          <w:szCs w:val="28"/>
+        </w:rPr>
+        <w:t>Why are HTML tags so important?</w:t>
+      </w:r>
+    </w:p>
+    <w:p>
+      <w:pPr>
+        <w:rPr>
+          <w:sz w:val="28"/>
+          <w:szCs w:val="28"/>
+        </w:rPr>
+      </w:pPr>
+      <w:r>
+        <w:rPr>
+          <w:sz w:val="28"/>
+          <w:szCs w:val="28"/>
+        </w:rPr>
+        <w:t>Tags are descriptions themselves, that are independent of rendering.</w:t>
+      </w:r>
+    </w:p>
+    <w:p>
+      <w:pPr>
+        <w:rPr>
+          <w:sz w:val="28"/>
+          <w:szCs w:val="28"/>
+        </w:rPr>
+      </w:pPr>
+      <w:r>
+        <w:rPr>
+          <w:sz w:val="28"/>
+          <w:szCs w:val="28"/>
+        </w:rPr>
+        <w:t>(32-33)</w:t>
+      </w:r>
     </w:p>
     <w:p>
       <w:pPr>
@@ -2177,6 +2150,7 @@
   <w:style w:type="character" w:default="1" w:styleId="DefaultParagraphFont">
     <w:name w:val="Default Paragraph Font"/>
     <w:uiPriority w:val="1"/>
+    <w:semiHidden/>
     <w:unhideWhenUsed/>
   </w:style>
   <w:style w:type="table" w:default="1" w:styleId="TableNormal">

</xml_diff>

<commit_message>
10/5/16 - (TSLoF) Minor slide update/outline cards
</commit_message>
<xml_diff>
--- a/lecture/The Secret Life of Forms.docx
+++ b/lecture/The Secret Life of Forms.docx
@@ -6,7 +6,6 @@
       <w:pPr>
         <w:pStyle w:val="Heading1"/>
         <w:spacing w:before="100" w:beforeAutospacing="1" w:after="240"/>
-        <w:ind w:left="360"/>
         <w:rPr>
           <w:rFonts w:ascii="Arial" w:hAnsi="Arial" w:cs="Arial"/>
         </w:rPr>
@@ -22,101 +21,6 @@
           <w:rFonts w:ascii="Arial" w:hAnsi="Arial" w:cs="Arial"/>
         </w:rPr>
         <w:t xml:space="preserve"> (1-4)</w:t>
-      </w:r>
-    </w:p>
-    <w:p>
-      <w:pPr>
-        <w:ind w:left="360"/>
-        <w:rPr>
-          <w:sz w:val="28"/>
-          <w:szCs w:val="28"/>
-        </w:rPr>
-      </w:pPr>
-      <w:r>
-        <w:rPr>
-          <w:sz w:val="28"/>
-          <w:szCs w:val="28"/>
-        </w:rPr>
-        <w:t>Greetings/additional statements - Title</w:t>
-      </w:r>
-    </w:p>
-    <w:p>
-      <w:pPr>
-        <w:ind w:left="360"/>
-        <w:rPr>
-          <w:sz w:val="28"/>
-          <w:szCs w:val="28"/>
-        </w:rPr>
-      </w:pPr>
-      <w:r>
-        <w:rPr>
-          <w:sz w:val="28"/>
-          <w:szCs w:val="28"/>
-        </w:rPr>
-        <w:t>My name is Ivan Wilson, a front-end developer at Innate, a digital agency</w:t>
-      </w:r>
-    </w:p>
-    <w:p>
-      <w:pPr>
-        <w:ind w:left="360"/>
-        <w:rPr>
-          <w:sz w:val="28"/>
-          <w:szCs w:val="28"/>
-        </w:rPr>
-      </w:pPr>
-      <w:r>
-        <w:rPr>
-          <w:sz w:val="28"/>
-          <w:szCs w:val="28"/>
-        </w:rPr>
-        <w:t xml:space="preserve">(Innate location) In Washington, DC (national capital) in </w:t>
-      </w:r>
-      <w:proofErr w:type="spellStart"/>
-      <w:r>
-        <w:rPr>
-          <w:sz w:val="28"/>
-          <w:szCs w:val="28"/>
-        </w:rPr>
-        <w:t>Dupont</w:t>
-      </w:r>
-      <w:proofErr w:type="spellEnd"/>
-      <w:r>
-        <w:rPr>
-          <w:sz w:val="28"/>
-          <w:szCs w:val="28"/>
-        </w:rPr>
-        <w:t xml:space="preserve"> Circle district</w:t>
-      </w:r>
-    </w:p>
-    <w:p>
-      <w:pPr>
-        <w:ind w:left="360"/>
-        <w:rPr>
-          <w:sz w:val="28"/>
-          <w:szCs w:val="28"/>
-        </w:rPr>
-      </w:pPr>
-      <w:r>
-        <w:rPr>
-          <w:sz w:val="28"/>
-          <w:szCs w:val="28"/>
-        </w:rPr>
-        <w:t>10</w:t>
-      </w:r>
-      <w:r>
-        <w:rPr>
-          <w:sz w:val="28"/>
-          <w:szCs w:val="28"/>
-          <w:vertAlign w:val="superscript"/>
-        </w:rPr>
-        <w:t>th</w:t>
-      </w:r>
-      <w:r>
-        <w:rPr>
-          <w:sz w:val="28"/>
-          <w:szCs w:val="28"/>
-        </w:rPr>
-        <w:t xml:space="preserve"> Anniversary in April</w:t>
       </w:r>
     </w:p>
     <w:p>
@@ -129,20 +33,384 @@
         </w:rPr>
       </w:pPr>
       <w:r>
+        <w:rPr>
+          <w:rFonts w:ascii="Arial" w:hAnsi="Arial" w:cs="Arial"/>
+        </w:rPr>
+        <w:t>Travel Insurance</w:t>
+      </w:r>
+      <w:r>
+        <w:rPr>
+          <w:rFonts w:ascii="Arial" w:hAnsi="Arial" w:cs="Arial"/>
+        </w:rPr>
+        <w:t xml:space="preserve"> (5-12</w:t>
+      </w:r>
+      <w:r>
+        <w:rPr>
+          <w:rFonts w:ascii="Arial" w:hAnsi="Arial" w:cs="Arial"/>
+        </w:rPr>
+        <w:t>)</w:t>
+      </w:r>
+    </w:p>
+    <w:p>
+      <w:pPr>
+        <w:rPr>
+          <w:sz w:val="28"/>
+          <w:szCs w:val="28"/>
+        </w:rPr>
+      </w:pPr>
+      <w:r>
+        <w:rPr>
+          <w:sz w:val="28"/>
+          <w:szCs w:val="28"/>
+        </w:rPr>
+        <w:t>What is it</w:t>
+      </w:r>
+      <w:r>
+        <w:rPr>
+          <w:sz w:val="28"/>
+          <w:szCs w:val="28"/>
+        </w:rPr>
+        <w:t>? – a form of insurance that p</w:t>
+      </w:r>
+      <w:r>
+        <w:rPr>
+          <w:sz w:val="28"/>
+          <w:szCs w:val="28"/>
+        </w:rPr>
+        <w:t>rotects you</w:t>
+      </w:r>
+      <w:r>
+        <w:rPr>
+          <w:sz w:val="28"/>
+          <w:szCs w:val="28"/>
+        </w:rPr>
+        <w:t xml:space="preserve"> during your</w:t>
+      </w:r>
+      <w:r>
+        <w:rPr>
+          <w:sz w:val="28"/>
+          <w:szCs w:val="28"/>
+        </w:rPr>
+        <w:t xml:space="preserve"> vacation from various mishaps or emergencies, minor/major ones</w:t>
+      </w:r>
+    </w:p>
+    <w:p>
+      <w:pPr>
+        <w:rPr>
+          <w:sz w:val="28"/>
+          <w:szCs w:val="28"/>
+        </w:rPr>
+      </w:pPr>
+      <w:r>
+        <w:rPr>
+          <w:sz w:val="28"/>
+          <w:szCs w:val="28"/>
+        </w:rPr>
+        <w:t xml:space="preserve">For </w:t>
+      </w:r>
+      <w:proofErr w:type="gramStart"/>
+      <w:r>
+        <w:rPr>
+          <w:sz w:val="28"/>
+          <w:szCs w:val="28"/>
+        </w:rPr>
+        <w:t>example</w:t>
+      </w:r>
+      <w:proofErr w:type="gramEnd"/>
+      <w:r>
+        <w:rPr>
+          <w:sz w:val="28"/>
+          <w:szCs w:val="28"/>
+        </w:rPr>
+        <w:t>…</w:t>
+      </w:r>
+    </w:p>
+    <w:p>
+      <w:pPr>
+        <w:rPr>
+          <w:sz w:val="28"/>
+          <w:szCs w:val="28"/>
+        </w:rPr>
+      </w:pPr>
+      <w:r>
+        <w:rPr>
+          <w:sz w:val="28"/>
+          <w:szCs w:val="28"/>
+        </w:rPr>
+        <w:t>1)</w:t>
+      </w:r>
+      <w:r>
+        <w:rPr>
+          <w:sz w:val="28"/>
+          <w:szCs w:val="28"/>
+        </w:rPr>
+        <w:t xml:space="preserve"> </w:t>
+      </w:r>
+      <w:r>
+        <w:rPr>
+          <w:sz w:val="28"/>
+          <w:szCs w:val="28"/>
+        </w:rPr>
+        <w:t>Your wallet was stolen</w:t>
+      </w:r>
+      <w:r>
+        <w:rPr>
+          <w:sz w:val="28"/>
+          <w:szCs w:val="28"/>
+        </w:rPr>
+        <w:t xml:space="preserve">, 2) </w:t>
+      </w:r>
+      <w:r>
+        <w:rPr>
+          <w:sz w:val="28"/>
+          <w:szCs w:val="28"/>
+        </w:rPr>
+        <w:t>Your flight is delayed</w:t>
+      </w:r>
+      <w:r>
+        <w:rPr>
+          <w:sz w:val="28"/>
+          <w:szCs w:val="28"/>
+        </w:rPr>
+        <w:t xml:space="preserve">, 3) </w:t>
+      </w:r>
+      <w:r>
+        <w:rPr>
+          <w:sz w:val="28"/>
+          <w:szCs w:val="28"/>
+        </w:rPr>
+        <w:t>Your luggage was lost</w:t>
+      </w:r>
+      <w:r>
+        <w:rPr>
+          <w:sz w:val="28"/>
+          <w:szCs w:val="28"/>
+        </w:rPr>
+        <w:t xml:space="preserve">, or 4) </w:t>
+      </w:r>
+      <w:r>
+        <w:rPr>
+          <w:sz w:val="28"/>
+          <w:szCs w:val="28"/>
+        </w:rPr>
+        <w:t>Hijacked by football fans</w:t>
+      </w:r>
+    </w:p>
+    <w:p>
+      <w:pPr>
+        <w:rPr>
+          <w:sz w:val="28"/>
+          <w:szCs w:val="28"/>
+        </w:rPr>
+      </w:pPr>
+      <w:r>
+        <w:rPr>
+          <w:sz w:val="28"/>
+          <w:szCs w:val="28"/>
+        </w:rPr>
+        <w:lastRenderedPageBreak/>
+        <w:t>And i</w:t>
+      </w:r>
+      <w:r>
+        <w:rPr>
+          <w:sz w:val="28"/>
+          <w:szCs w:val="28"/>
+        </w:rPr>
+        <w:t>f you have all four – I don’t want to b</w:t>
+      </w:r>
+      <w:r>
+        <w:rPr>
+          <w:sz w:val="28"/>
+          <w:szCs w:val="28"/>
+        </w:rPr>
+        <w:t>e around you during my vacation</w:t>
+      </w:r>
+    </w:p>
+    <w:p>
+      <w:pPr>
+        <w:pStyle w:val="ListParagraph"/>
+        <w:ind w:left="0"/>
+        <w:rPr>
+          <w:sz w:val="28"/>
+          <w:szCs w:val="28"/>
+        </w:rPr>
+      </w:pPr>
+      <w:r>
+        <w:rPr>
+          <w:sz w:val="28"/>
+          <w:szCs w:val="28"/>
+        </w:rPr>
+        <w:t xml:space="preserve">This </w:t>
+      </w:r>
+      <w:r>
+        <w:rPr>
+          <w:sz w:val="28"/>
+          <w:szCs w:val="28"/>
+        </w:rPr>
+        <w:t>is a form, not data entry but still</w:t>
+      </w:r>
+      <w:r>
+        <w:rPr>
+          <w:sz w:val="28"/>
+          <w:szCs w:val="28"/>
+        </w:rPr>
+        <w:t xml:space="preserve"> uses inpu</w:t>
+      </w:r>
+      <w:r>
+        <w:rPr>
+          <w:sz w:val="28"/>
+          <w:szCs w:val="28"/>
+        </w:rPr>
+        <w:t>ts (radio) for selection of the various choices you see.</w:t>
+      </w:r>
+    </w:p>
+    <w:p>
+      <w:pPr>
+        <w:pStyle w:val="ListParagraph"/>
+        <w:ind w:left="0"/>
+        <w:rPr>
+          <w:sz w:val="28"/>
+          <w:szCs w:val="28"/>
+        </w:rPr>
+      </w:pPr>
+    </w:p>
+    <w:p>
+      <w:pPr>
+        <w:pStyle w:val="ListParagraph"/>
+        <w:ind w:left="0"/>
+        <w:rPr>
+          <w:sz w:val="28"/>
+          <w:szCs w:val="28"/>
+        </w:rPr>
+      </w:pPr>
+      <w:r>
+        <w:rPr>
+          <w:sz w:val="28"/>
+          <w:szCs w:val="28"/>
+        </w:rPr>
+        <w:t xml:space="preserve">I’ll get back to </w:t>
+      </w:r>
+      <w:r>
+        <w:rPr>
+          <w:sz w:val="28"/>
+          <w:szCs w:val="28"/>
+        </w:rPr>
+        <w:t>this</w:t>
+      </w:r>
+      <w:r>
+        <w:rPr>
+          <w:sz w:val="28"/>
+          <w:szCs w:val="28"/>
+        </w:rPr>
+        <w:t xml:space="preserve"> later</w:t>
+      </w:r>
+      <w:r>
+        <w:rPr>
+          <w:sz w:val="28"/>
+          <w:szCs w:val="28"/>
+        </w:rPr>
+        <w:t xml:space="preserve"> in the talk</w:t>
+      </w:r>
+      <w:r>
+        <w:rPr>
+          <w:sz w:val="28"/>
+          <w:szCs w:val="28"/>
+        </w:rPr>
+        <w:t>.</w:t>
+      </w:r>
+      <w:r>
+        <w:rPr>
+          <w:sz w:val="28"/>
+          <w:szCs w:val="28"/>
+        </w:rPr>
+        <w:t xml:space="preserve"> </w:t>
+      </w:r>
+    </w:p>
+    <w:p>
+      <w:pPr>
+        <w:pStyle w:val="ListParagraph"/>
+        <w:ind w:left="0"/>
+        <w:rPr>
+          <w:sz w:val="28"/>
+          <w:szCs w:val="28"/>
+        </w:rPr>
+      </w:pPr>
+    </w:p>
+    <w:p>
+      <w:pPr>
+        <w:pStyle w:val="ListParagraph"/>
+        <w:ind w:left="0"/>
+      </w:pPr>
+      <w:r>
+        <w:rPr>
+          <w:sz w:val="28"/>
+          <w:szCs w:val="28"/>
+        </w:rPr>
+        <w:t xml:space="preserve">Major client - </w:t>
+      </w:r>
+      <w:r>
+        <w:rPr>
+          <w:sz w:val="28"/>
+          <w:szCs w:val="28"/>
+        </w:rPr>
+        <w:t>Cover-More (2012 -)</w:t>
+      </w:r>
+      <w:r>
+        <w:t xml:space="preserve"> </w:t>
+      </w:r>
+    </w:p>
+    <w:p>
+      <w:pPr>
+        <w:pStyle w:val="ListParagraph"/>
+        <w:ind w:left="0"/>
+      </w:pPr>
+      <w:r>
         <w:br w:type="page"/>
       </w:r>
+    </w:p>
+    <w:p>
+      <w:pPr>
+        <w:pStyle w:val="Heading1"/>
+        <w:rPr>
+          <w:rFonts w:ascii="Arial" w:hAnsi="Arial" w:cs="Arial"/>
+        </w:rPr>
+      </w:pPr>
       <w:r>
         <w:rPr>
           <w:rFonts w:ascii="Arial" w:hAnsi="Arial" w:cs="Arial"/>
         </w:rPr>
         <w:lastRenderedPageBreak/>
-        <w:t>Travel Insurance</w:t>
-      </w:r>
-      <w:r>
-        <w:rPr>
-          <w:rFonts w:ascii="Arial" w:hAnsi="Arial" w:cs="Arial"/>
-        </w:rPr>
-        <w:t xml:space="preserve"> (5-12</w:t>
+        <w:t>Forms</w:t>
+      </w:r>
+      <w:r>
+        <w:rPr>
+          <w:rFonts w:ascii="Arial" w:hAnsi="Arial" w:cs="Arial"/>
+        </w:rPr>
+        <w:t xml:space="preserve"> (</w:t>
+      </w:r>
+      <w:r>
+        <w:rPr>
+          <w:rFonts w:ascii="Arial" w:hAnsi="Arial" w:cs="Arial"/>
+        </w:rPr>
+        <w:t>13</w:t>
+      </w:r>
+      <w:r>
+        <w:rPr>
+          <w:rFonts w:ascii="Arial" w:hAnsi="Arial" w:cs="Arial"/>
+        </w:rPr>
+        <w:t>-</w:t>
+      </w:r>
+      <w:r>
+        <w:rPr>
+          <w:rFonts w:ascii="Arial" w:hAnsi="Arial" w:cs="Arial"/>
+        </w:rPr>
+        <w:t>1</w:t>
+      </w:r>
+      <w:r>
+        <w:rPr>
+          <w:rFonts w:ascii="Arial" w:hAnsi="Arial" w:cs="Arial"/>
+        </w:rPr>
+        <w:t>5</w:t>
       </w:r>
       <w:r>
         <w:rPr>
@@ -151,93 +419,229 @@
         <w:t>)</w:t>
       </w:r>
     </w:p>
-    <w:p>
-      <w:pPr>
-        <w:rPr>
-          <w:sz w:val="28"/>
-          <w:szCs w:val="28"/>
-        </w:rPr>
-      </w:pPr>
-      <w:r>
-        <w:rPr>
-          <w:sz w:val="28"/>
-          <w:szCs w:val="28"/>
-        </w:rPr>
-        <w:t>(Ask audience if they someone has purchased a policy or some form of travel insurance)</w:t>
-      </w:r>
-    </w:p>
-    <w:p>
-      <w:pPr>
-        <w:rPr>
-          <w:sz w:val="28"/>
-          <w:szCs w:val="28"/>
-        </w:rPr>
-      </w:pPr>
-      <w:r>
-        <w:rPr>
-          <w:sz w:val="28"/>
-          <w:szCs w:val="28"/>
-        </w:rPr>
-        <w:t>What is it</w:t>
-      </w:r>
-      <w:r>
-        <w:rPr>
-          <w:sz w:val="28"/>
-          <w:szCs w:val="28"/>
-        </w:rPr>
-        <w:t>? – a form of insurance that p</w:t>
-      </w:r>
-      <w:r>
-        <w:rPr>
-          <w:sz w:val="28"/>
-          <w:szCs w:val="28"/>
-        </w:rPr>
-        <w:t>rotects you</w:t>
-      </w:r>
-      <w:r>
-        <w:rPr>
-          <w:sz w:val="28"/>
-          <w:szCs w:val="28"/>
-        </w:rPr>
-        <w:t xml:space="preserve"> during your</w:t>
-      </w:r>
-      <w:r>
-        <w:rPr>
-          <w:sz w:val="28"/>
-          <w:szCs w:val="28"/>
-        </w:rPr>
-        <w:t xml:space="preserve"> vacation from various mishaps or emergencies, minor/major ones</w:t>
-      </w:r>
-    </w:p>
-    <w:p>
-      <w:pPr>
-        <w:rPr>
-          <w:sz w:val="28"/>
-          <w:szCs w:val="28"/>
-        </w:rPr>
-      </w:pPr>
-      <w:r>
-        <w:rPr>
-          <w:sz w:val="28"/>
-          <w:szCs w:val="28"/>
-        </w:rPr>
-        <w:t xml:space="preserve">For </w:t>
-      </w:r>
-      <w:proofErr w:type="gramStart"/>
-      <w:r>
-        <w:rPr>
-          <w:sz w:val="28"/>
-          <w:szCs w:val="28"/>
-        </w:rPr>
-        <w:t>example</w:t>
-      </w:r>
-      <w:proofErr w:type="gramEnd"/>
-      <w:r>
-        <w:rPr>
-          <w:sz w:val="28"/>
-          <w:szCs w:val="28"/>
-        </w:rPr>
-        <w:t>…</w:t>
+    <w:p/>
+    <w:p>
+      <w:pPr>
+        <w:rPr>
+          <w:sz w:val="28"/>
+          <w:szCs w:val="28"/>
+        </w:rPr>
+      </w:pPr>
+      <w:r>
+        <w:rPr>
+          <w:sz w:val="28"/>
+          <w:szCs w:val="28"/>
+        </w:rPr>
+        <w:t>Work on purchase process/white label sites – data entry</w:t>
+      </w:r>
+    </w:p>
+    <w:p>
+      <w:pPr>
+        <w:rPr>
+          <w:sz w:val="28"/>
+          <w:szCs w:val="28"/>
+        </w:rPr>
+      </w:pPr>
+      <w:r>
+        <w:rPr>
+          <w:sz w:val="28"/>
+          <w:szCs w:val="28"/>
+        </w:rPr>
+        <w:t>Considerable focus on forms? Design, UX, tracking, research</w:t>
+      </w:r>
+    </w:p>
+    <w:p>
+      <w:pPr>
+        <w:rPr>
+          <w:sz w:val="28"/>
+          <w:szCs w:val="28"/>
+        </w:rPr>
+      </w:pPr>
+      <w:r>
+        <w:rPr>
+          <w:sz w:val="28"/>
+          <w:szCs w:val="28"/>
+        </w:rPr>
+        <w:t xml:space="preserve">Well know book by Luke </w:t>
+      </w:r>
+      <w:proofErr w:type="spellStart"/>
+      <w:r>
+        <w:rPr>
+          <w:sz w:val="28"/>
+          <w:szCs w:val="28"/>
+        </w:rPr>
+        <w:t>Wroblewski</w:t>
+      </w:r>
+      <w:proofErr w:type="spellEnd"/>
+      <w:r>
+        <w:rPr>
+          <w:sz w:val="28"/>
+          <w:szCs w:val="28"/>
+        </w:rPr>
+        <w:t xml:space="preserve"> – Web Form Design</w:t>
+      </w:r>
+    </w:p>
+    <w:p>
+      <w:pPr>
+        <w:rPr>
+          <w:sz w:val="28"/>
+          <w:szCs w:val="28"/>
+        </w:rPr>
+      </w:pPr>
+      <w:r>
+        <w:rPr>
+          <w:sz w:val="28"/>
+          <w:szCs w:val="28"/>
+        </w:rPr>
+        <w:t>Well, for FED, the</w:t>
+      </w:r>
+      <w:r>
+        <w:rPr>
+          <w:sz w:val="28"/>
+          <w:szCs w:val="28"/>
+        </w:rPr>
+        <w:t xml:space="preserve"> toolbox </w:t>
+      </w:r>
+      <w:r>
+        <w:rPr>
+          <w:sz w:val="28"/>
+          <w:szCs w:val="28"/>
+        </w:rPr>
+        <w:t>is the three familiar layers – Semantic, Presentation, and Behavioral</w:t>
+      </w:r>
+    </w:p>
+    <w:p>
+      <w:pPr>
+        <w:rPr>
+          <w:sz w:val="28"/>
+          <w:szCs w:val="28"/>
+        </w:rPr>
+      </w:pPr>
+      <w:r>
+        <w:rPr>
+          <w:sz w:val="28"/>
+          <w:szCs w:val="28"/>
+        </w:rPr>
+        <w:t>a) HTML, b) CSS</w:t>
+      </w:r>
+      <w:r>
+        <w:rPr>
+          <w:sz w:val="28"/>
+          <w:szCs w:val="28"/>
+        </w:rPr>
+        <w:t xml:space="preserve"> (more focus)</w:t>
+      </w:r>
+      <w:r>
+        <w:rPr>
+          <w:sz w:val="28"/>
+          <w:szCs w:val="28"/>
+        </w:rPr>
+        <w:t xml:space="preserve">, </w:t>
+      </w:r>
+      <w:r>
+        <w:rPr>
+          <w:sz w:val="28"/>
+          <w:szCs w:val="28"/>
+        </w:rPr>
+        <w:t>c) JS (</w:t>
+      </w:r>
+      <w:r>
+        <w:rPr>
+          <w:sz w:val="28"/>
+          <w:szCs w:val="28"/>
+        </w:rPr>
+        <w:t>less talk</w:t>
+      </w:r>
+      <w:r>
+        <w:rPr>
+          <w:sz w:val="28"/>
+          <w:szCs w:val="28"/>
+        </w:rPr>
+        <w:t>)</w:t>
+      </w:r>
+    </w:p>
+    <w:p>
+      <w:pPr>
+        <w:rPr>
+          <w:sz w:val="28"/>
+          <w:szCs w:val="28"/>
+        </w:rPr>
+      </w:pPr>
+      <w:r>
+        <w:rPr>
+          <w:sz w:val="28"/>
+          <w:szCs w:val="28"/>
+        </w:rPr>
+        <w:t>But l</w:t>
+      </w:r>
+      <w:r>
+        <w:rPr>
+          <w:sz w:val="28"/>
+          <w:szCs w:val="28"/>
+        </w:rPr>
+        <w:t>et’s start with the base, the foundation - HTML</w:t>
+      </w:r>
+    </w:p>
+    <w:p>
+      <w:pPr>
+        <w:pStyle w:val="Heading1"/>
+        <w:rPr>
+          <w:rFonts w:ascii="Arial" w:hAnsi="Arial" w:cs="Arial"/>
+        </w:rPr>
+      </w:pPr>
+      <w:r>
+        <w:rPr>
+          <w:rFonts w:ascii="Arial" w:hAnsi="Arial" w:cs="Arial"/>
+        </w:rPr>
+        <w:lastRenderedPageBreak/>
+        <w:t>HTML/Intro (1</w:t>
+      </w:r>
+      <w:r>
+        <w:rPr>
+          <w:rFonts w:ascii="Arial" w:hAnsi="Arial" w:cs="Arial"/>
+        </w:rPr>
+        <w:t>7</w:t>
+      </w:r>
+      <w:r>
+        <w:rPr>
+          <w:rFonts w:ascii="Arial" w:hAnsi="Arial" w:cs="Arial"/>
+        </w:rPr>
+        <w:t>-2</w:t>
+      </w:r>
+      <w:r>
+        <w:rPr>
+          <w:rFonts w:ascii="Arial" w:hAnsi="Arial" w:cs="Arial"/>
+        </w:rPr>
+        <w:t>2</w:t>
+      </w:r>
+      <w:r>
+        <w:rPr>
+          <w:rFonts w:ascii="Arial" w:hAnsi="Arial" w:cs="Arial"/>
+        </w:rPr>
+        <w:t>)</w:t>
+      </w:r>
+    </w:p>
+    <w:p>
+      <w:pPr>
+        <w:rPr>
+          <w:sz w:val="28"/>
+          <w:szCs w:val="28"/>
+        </w:rPr>
+      </w:pPr>
+    </w:p>
+    <w:p>
+      <w:pPr>
+        <w:rPr>
+          <w:sz w:val="28"/>
+          <w:szCs w:val="28"/>
+        </w:rPr>
+      </w:pPr>
+      <w:r>
+        <w:rPr>
+          <w:sz w:val="28"/>
+          <w:szCs w:val="28"/>
+        </w:rPr>
+        <w:t>What is form?</w:t>
       </w:r>
     </w:p>
     <w:p>
@@ -245,7 +649,7 @@
         <w:pStyle w:val="ListParagraph"/>
         <w:numPr>
           <w:ilvl w:val="0"/>
-          <w:numId w:val="5"/>
+          <w:numId w:val="6"/>
         </w:numPr>
         <w:rPr>
           <w:sz w:val="28"/>
@@ -257,7 +661,7 @@
           <w:sz w:val="28"/>
           <w:szCs w:val="28"/>
         </w:rPr>
-        <w:t>Your wallet was stolen</w:t>
+        <w:t>A form is a series of instructions</w:t>
       </w:r>
     </w:p>
     <w:p>
@@ -265,7 +669,7 @@
         <w:pStyle w:val="ListParagraph"/>
         <w:numPr>
           <w:ilvl w:val="0"/>
-          <w:numId w:val="5"/>
+          <w:numId w:val="6"/>
         </w:numPr>
         <w:rPr>
           <w:sz w:val="28"/>
@@ -277,7 +681,7 @@
           <w:sz w:val="28"/>
           <w:szCs w:val="28"/>
         </w:rPr>
-        <w:t>Your flight is delayed</w:t>
+        <w:t>A form is a process</w:t>
       </w:r>
     </w:p>
     <w:p>
@@ -285,7 +689,7 @@
         <w:pStyle w:val="ListParagraph"/>
         <w:numPr>
           <w:ilvl w:val="0"/>
-          <w:numId w:val="5"/>
+          <w:numId w:val="6"/>
         </w:numPr>
         <w:rPr>
           <w:sz w:val="28"/>
@@ -297,171 +701,373 @@
           <w:sz w:val="28"/>
           <w:szCs w:val="28"/>
         </w:rPr>
-        <w:t>Your luggage was lost</w:t>
-      </w:r>
-    </w:p>
-    <w:p>
-      <w:pPr>
-        <w:pStyle w:val="ListParagraph"/>
-        <w:numPr>
-          <w:ilvl w:val="0"/>
-          <w:numId w:val="5"/>
-        </w:numPr>
-        <w:rPr>
-          <w:sz w:val="28"/>
-          <w:szCs w:val="28"/>
-        </w:rPr>
-      </w:pPr>
-      <w:r>
-        <w:rPr>
-          <w:sz w:val="28"/>
-          <w:szCs w:val="28"/>
+        <w:t>A form is a process that contains a series of instructions.</w:t>
+      </w:r>
+    </w:p>
+    <w:p>
+      <w:pPr>
+        <w:rPr>
+          <w:sz w:val="28"/>
+          <w:szCs w:val="28"/>
+        </w:rPr>
+      </w:pPr>
+      <w:r>
+        <w:rPr>
+          <w:sz w:val="28"/>
+          <w:szCs w:val="28"/>
+        </w:rPr>
+        <w:t>IKEA</w:t>
+      </w:r>
+    </w:p>
+    <w:p>
+      <w:pPr>
+        <w:rPr>
+          <w:sz w:val="28"/>
+          <w:szCs w:val="28"/>
+        </w:rPr>
+      </w:pPr>
+      <w:r>
+        <w:rPr>
+          <w:sz w:val="28"/>
+          <w:szCs w:val="28"/>
+        </w:rPr>
+        <w:t>Just like IKEA,</w:t>
+      </w:r>
+      <w:r>
+        <w:rPr>
+          <w:sz w:val="28"/>
+          <w:szCs w:val="28"/>
+        </w:rPr>
+        <w:t xml:space="preserve"> writing good HTML</w:t>
+      </w:r>
+      <w:r>
+        <w:rPr>
+          <w:sz w:val="28"/>
+          <w:szCs w:val="28"/>
+        </w:rPr>
+        <w:t xml:space="preserve"> it takes a bit of cooperation</w:t>
+      </w:r>
+      <w:r>
+        <w:rPr>
+          <w:sz w:val="28"/>
+          <w:szCs w:val="28"/>
+        </w:rPr>
+        <w:t xml:space="preserve">. </w:t>
+      </w:r>
+      <w:r>
+        <w:rPr>
+          <w:sz w:val="28"/>
+          <w:szCs w:val="28"/>
+        </w:rPr>
+        <w:t>T</w:t>
+      </w:r>
+      <w:r>
+        <w:rPr>
+          <w:sz w:val="28"/>
+          <w:szCs w:val="28"/>
+        </w:rPr>
+        <w:t>wo parallel conditions that have to be met…</w:t>
+      </w:r>
+      <w:r>
+        <w:rPr>
+          <w:sz w:val="28"/>
+          <w:szCs w:val="28"/>
+        </w:rPr>
+        <w:t xml:space="preserve"> </w:t>
+      </w:r>
+    </w:p>
+    <w:p>
+      <w:pPr>
+        <w:pStyle w:val="Heading1"/>
+        <w:rPr>
+          <w:rFonts w:ascii="Arial" w:hAnsi="Arial" w:cs="Arial"/>
+        </w:rPr>
+      </w:pPr>
+      <w:r>
+        <w:rPr>
+          <w:rFonts w:ascii="Arial" w:hAnsi="Arial" w:cs="Arial"/>
         </w:rPr>
         <w:lastRenderedPageBreak/>
-        <w:t>Hijacked by football fans</w:t>
-      </w:r>
-    </w:p>
-    <w:p>
-      <w:pPr>
-        <w:pStyle w:val="ListParagraph"/>
-        <w:numPr>
-          <w:ilvl w:val="0"/>
-          <w:numId w:val="5"/>
-        </w:numPr>
-        <w:rPr>
-          <w:sz w:val="28"/>
-          <w:szCs w:val="28"/>
-        </w:rPr>
-      </w:pPr>
-      <w:r>
-        <w:rPr>
-          <w:sz w:val="28"/>
-          <w:szCs w:val="28"/>
-        </w:rPr>
-        <w:t>And i</w:t>
-      </w:r>
-      <w:r>
-        <w:rPr>
-          <w:sz w:val="28"/>
-          <w:szCs w:val="28"/>
-        </w:rPr>
-        <w:t>f you have all four – I don’t want to b</w:t>
-      </w:r>
-      <w:r>
-        <w:rPr>
-          <w:sz w:val="28"/>
-          <w:szCs w:val="28"/>
-        </w:rPr>
-        <w:t>e around you during my vacation</w:t>
-      </w:r>
-    </w:p>
-    <w:p>
-      <w:pPr>
-        <w:pStyle w:val="ListParagraph"/>
-        <w:rPr>
-          <w:sz w:val="28"/>
-          <w:szCs w:val="28"/>
-        </w:rPr>
-      </w:pPr>
-    </w:p>
-    <w:p>
-      <w:pPr>
-        <w:pStyle w:val="ListParagraph"/>
-        <w:ind w:left="360"/>
-        <w:rPr>
-          <w:sz w:val="28"/>
-          <w:szCs w:val="28"/>
-        </w:rPr>
-      </w:pPr>
-      <w:r>
-        <w:rPr>
-          <w:sz w:val="28"/>
-          <w:szCs w:val="28"/>
-        </w:rPr>
-        <w:t xml:space="preserve">This </w:t>
-      </w:r>
-      <w:r>
-        <w:rPr>
-          <w:sz w:val="28"/>
-          <w:szCs w:val="28"/>
-        </w:rPr>
-        <w:t>is a form, not data entry but still</w:t>
-      </w:r>
-      <w:r>
-        <w:rPr>
-          <w:sz w:val="28"/>
-          <w:szCs w:val="28"/>
-        </w:rPr>
-        <w:t xml:space="preserve"> uses inpu</w:t>
-      </w:r>
-      <w:r>
-        <w:rPr>
-          <w:sz w:val="28"/>
-          <w:szCs w:val="28"/>
-        </w:rPr>
-        <w:t>ts (radio) for selection of the various choices you see.</w:t>
-      </w:r>
-    </w:p>
-    <w:p>
-      <w:pPr>
-        <w:pStyle w:val="ListParagraph"/>
-        <w:ind w:left="360"/>
-        <w:rPr>
-          <w:sz w:val="28"/>
-          <w:szCs w:val="28"/>
-        </w:rPr>
-      </w:pPr>
-    </w:p>
-    <w:p>
-      <w:pPr>
-        <w:pStyle w:val="ListParagraph"/>
-        <w:ind w:left="360"/>
-        <w:rPr>
-          <w:sz w:val="28"/>
-          <w:szCs w:val="28"/>
-        </w:rPr>
-      </w:pPr>
-      <w:r>
-        <w:rPr>
-          <w:sz w:val="28"/>
-          <w:szCs w:val="28"/>
-        </w:rPr>
-        <w:t xml:space="preserve">I’ll get back to </w:t>
-      </w:r>
-      <w:r>
-        <w:rPr>
-          <w:sz w:val="28"/>
-          <w:szCs w:val="28"/>
-        </w:rPr>
-        <w:t>this</w:t>
-      </w:r>
-      <w:r>
-        <w:rPr>
-          <w:sz w:val="28"/>
-          <w:szCs w:val="28"/>
-        </w:rPr>
-        <w:t xml:space="preserve"> later</w:t>
-      </w:r>
-      <w:r>
-        <w:rPr>
-          <w:sz w:val="28"/>
-          <w:szCs w:val="28"/>
-        </w:rPr>
-        <w:t xml:space="preserve"> in the talk</w:t>
-      </w:r>
-      <w:r>
-        <w:rPr>
-          <w:sz w:val="28"/>
-          <w:szCs w:val="28"/>
-        </w:rPr>
-        <w:t>.</w:t>
-      </w:r>
-      <w:r>
-        <w:rPr>
-          <w:sz w:val="28"/>
-          <w:szCs w:val="28"/>
-        </w:rPr>
-        <w:t xml:space="preserve"> </w:t>
+        <w:t>HTML/</w:t>
+      </w:r>
+      <w:r>
+        <w:rPr>
+          <w:rFonts w:ascii="Arial" w:hAnsi="Arial" w:cs="Arial"/>
+        </w:rPr>
+        <w:t>Tool</w:t>
+      </w:r>
+      <w:r>
+        <w:rPr>
+          <w:rFonts w:ascii="Arial" w:hAnsi="Arial" w:cs="Arial"/>
+        </w:rPr>
+        <w:t xml:space="preserve"> (</w:t>
+      </w:r>
+      <w:r>
+        <w:rPr>
+          <w:rFonts w:ascii="Arial" w:hAnsi="Arial" w:cs="Arial"/>
+        </w:rPr>
+        <w:t>23</w:t>
+      </w:r>
+      <w:r>
+        <w:rPr>
+          <w:rFonts w:ascii="Arial" w:hAnsi="Arial" w:cs="Arial"/>
+        </w:rPr>
+        <w:t>-28</w:t>
+      </w:r>
+      <w:r>
+        <w:rPr>
+          <w:rFonts w:ascii="Arial" w:hAnsi="Arial" w:cs="Arial"/>
+        </w:rPr>
+        <w:t>)</w:t>
+      </w:r>
+    </w:p>
+    <w:p/>
+    <w:p>
+      <w:pPr>
+        <w:rPr>
+          <w:sz w:val="28"/>
+          <w:szCs w:val="28"/>
+        </w:rPr>
+      </w:pPr>
+      <w:r>
+        <w:rPr>
+          <w:sz w:val="28"/>
+          <w:szCs w:val="28"/>
+        </w:rPr>
+        <w:t>Lots of inputs/select/radio/checkboxes – HTML5</w:t>
+      </w:r>
+    </w:p>
+    <w:p>
+      <w:pPr>
+        <w:rPr>
+          <w:sz w:val="28"/>
+          <w:szCs w:val="28"/>
+        </w:rPr>
+      </w:pPr>
+      <w:r>
+        <w:rPr>
+          <w:sz w:val="28"/>
+          <w:szCs w:val="28"/>
+        </w:rPr>
+        <w:t>Business requirements vs Data collection</w:t>
+      </w:r>
+    </w:p>
+    <w:p>
+      <w:pPr>
+        <w:rPr>
+          <w:sz w:val="28"/>
+          <w:szCs w:val="28"/>
+        </w:rPr>
+      </w:pPr>
+      <w:r>
+        <w:rPr>
+          <w:sz w:val="28"/>
+          <w:szCs w:val="28"/>
+        </w:rPr>
+        <w:t>Us – designer/FED</w:t>
+      </w:r>
+    </w:p>
+    <w:p>
+      <w:pPr>
+        <w:rPr>
+          <w:sz w:val="28"/>
+          <w:szCs w:val="28"/>
+        </w:rPr>
+      </w:pPr>
+      <w:r>
+        <w:rPr>
+          <w:sz w:val="28"/>
+          <w:szCs w:val="28"/>
+        </w:rPr>
+        <w:t>Experience – 1) users/audience and 2) data/information</w:t>
+      </w:r>
+    </w:p>
+    <w:p>
+      <w:pPr>
+        <w:rPr>
+          <w:sz w:val="28"/>
+          <w:szCs w:val="28"/>
+        </w:rPr>
+      </w:pPr>
+      <w:r>
+        <w:rPr>
+          <w:sz w:val="28"/>
+          <w:szCs w:val="28"/>
+        </w:rPr>
+        <w:t>Zip Codes, Dates (metric)</w:t>
+      </w:r>
+    </w:p>
+    <w:p>
+      <w:pPr>
+        <w:rPr>
+          <w:sz w:val="28"/>
+          <w:szCs w:val="28"/>
+        </w:rPr>
+      </w:pPr>
+      <w:r>
+        <w:rPr>
+          <w:sz w:val="28"/>
+          <w:szCs w:val="28"/>
+        </w:rPr>
+        <w:t>Context – when to use (select/inputs)</w:t>
+      </w:r>
+    </w:p>
+    <w:p>
+      <w:pPr>
+        <w:rPr>
+          <w:sz w:val="28"/>
+          <w:szCs w:val="28"/>
+        </w:rPr>
+      </w:pPr>
+      <w:r>
+        <w:rPr>
+          <w:sz w:val="28"/>
+          <w:szCs w:val="28"/>
+        </w:rPr>
+        <w:t>Don’t use a link, use a button(!)</w:t>
+      </w:r>
+    </w:p>
+    <w:p>
+      <w:pPr>
+        <w:pStyle w:val="Heading1"/>
+        <w:rPr>
+          <w:rFonts w:ascii="Arial" w:hAnsi="Arial" w:cs="Arial"/>
+        </w:rPr>
+      </w:pPr>
+      <w:r>
+        <w:rPr>
+          <w:rFonts w:ascii="Arial" w:hAnsi="Arial" w:cs="Arial"/>
+        </w:rPr>
+        <w:lastRenderedPageBreak/>
+        <w:t>HTML/</w:t>
+      </w:r>
+      <w:r>
+        <w:rPr>
+          <w:rFonts w:ascii="Arial" w:hAnsi="Arial" w:cs="Arial"/>
+        </w:rPr>
+        <w:t>Information</w:t>
+      </w:r>
+      <w:r>
+        <w:rPr>
+          <w:rFonts w:ascii="Arial" w:hAnsi="Arial" w:cs="Arial"/>
+        </w:rPr>
+        <w:t xml:space="preserve"> (2</w:t>
+      </w:r>
+      <w:r>
+        <w:rPr>
+          <w:rFonts w:ascii="Arial" w:hAnsi="Arial" w:cs="Arial"/>
+        </w:rPr>
+        <w:t>9</w:t>
+      </w:r>
+      <w:r>
+        <w:rPr>
+          <w:rFonts w:ascii="Arial" w:hAnsi="Arial" w:cs="Arial"/>
+        </w:rPr>
+        <w:t>-</w:t>
+      </w:r>
+      <w:r>
+        <w:rPr>
+          <w:rFonts w:ascii="Arial" w:hAnsi="Arial" w:cs="Arial"/>
+        </w:rPr>
+        <w:t>36</w:t>
+      </w:r>
+      <w:r>
+        <w:rPr>
+          <w:rFonts w:ascii="Arial" w:hAnsi="Arial" w:cs="Arial"/>
+        </w:rPr>
+        <w:t>)</w:t>
+      </w:r>
+    </w:p>
+    <w:p/>
+    <w:p>
+      <w:pPr>
+        <w:rPr>
+          <w:sz w:val="28"/>
+          <w:szCs w:val="28"/>
+        </w:rPr>
+      </w:pPr>
+      <w:r>
+        <w:rPr>
+          <w:sz w:val="28"/>
+          <w:szCs w:val="28"/>
+        </w:rPr>
+        <w:t>Quote</w:t>
+      </w:r>
+    </w:p>
+    <w:p>
+      <w:pPr>
+        <w:rPr>
+          <w:sz w:val="28"/>
+          <w:szCs w:val="28"/>
+        </w:rPr>
+      </w:pPr>
+      <w:r>
+        <w:rPr>
+          <w:sz w:val="28"/>
+          <w:szCs w:val="28"/>
+        </w:rPr>
+        <w:t xml:space="preserve">Example – </w:t>
+      </w:r>
+      <w:proofErr w:type="spellStart"/>
+      <w:r>
+        <w:rPr>
+          <w:sz w:val="28"/>
+          <w:szCs w:val="28"/>
+        </w:rPr>
+        <w:t>Kaiteur</w:t>
+      </w:r>
+      <w:proofErr w:type="spellEnd"/>
+      <w:r>
+        <w:rPr>
+          <w:sz w:val="28"/>
+          <w:szCs w:val="28"/>
+        </w:rPr>
+        <w:t xml:space="preserve"> Falls, Guyana</w:t>
+      </w:r>
+    </w:p>
+    <w:p>
+      <w:pPr>
+        <w:rPr>
+          <w:sz w:val="28"/>
+          <w:szCs w:val="28"/>
+        </w:rPr>
+      </w:pPr>
+      <w:r>
+        <w:rPr>
+          <w:sz w:val="28"/>
+          <w:szCs w:val="28"/>
+        </w:rPr>
+        <w:t>Olympic code gymnastics</w:t>
+      </w:r>
+    </w:p>
+    <w:p>
+      <w:pPr>
+        <w:rPr>
+          <w:sz w:val="28"/>
+          <w:szCs w:val="28"/>
+        </w:rPr>
+      </w:pPr>
+      <w:r>
+        <w:rPr>
+          <w:sz w:val="28"/>
+          <w:szCs w:val="28"/>
+        </w:rPr>
+        <w:t>Labels (legends) are your friends. – describing inputs, more meaning, other things</w:t>
+      </w:r>
+    </w:p>
+    <w:p>
+      <w:pPr>
+        <w:rPr>
+          <w:sz w:val="28"/>
+          <w:szCs w:val="28"/>
+        </w:rPr>
+      </w:pPr>
+      <w:r>
+        <w:rPr>
+          <w:sz w:val="28"/>
+          <w:szCs w:val="28"/>
+        </w:rPr>
+        <w:t>Foreign – language/legal</w:t>
       </w:r>
     </w:p>
     <w:p>
@@ -472,7 +1078,6 @@
     <w:p>
       <w:pPr>
         <w:pStyle w:val="Heading1"/>
-        <w:ind w:left="360"/>
         <w:rPr>
           <w:rFonts w:ascii="Arial" w:hAnsi="Arial" w:cs="Arial"/>
         </w:rPr>
@@ -482,13 +1087,19 @@
           <w:rFonts w:ascii="Arial" w:hAnsi="Arial" w:cs="Arial"/>
         </w:rPr>
         <w:lastRenderedPageBreak/>
-        <w:t>Travel Insurance (</w:t>
-      </w:r>
-      <w:r>
-        <w:rPr>
-          <w:rFonts w:ascii="Arial" w:hAnsi="Arial" w:cs="Arial"/>
-        </w:rPr>
-        <w:t>12-13</w:t>
+        <w:t>HTML/</w:t>
+      </w:r>
+      <w:r>
+        <w:rPr>
+          <w:rFonts w:ascii="Arial" w:hAnsi="Arial" w:cs="Arial"/>
+        </w:rPr>
+        <w:t>ARIA</w:t>
+      </w:r>
+      <w:r>
+        <w:rPr>
+          <w:rFonts w:ascii="Arial" w:hAnsi="Arial" w:cs="Arial"/>
+        </w:rPr>
+        <w:t xml:space="preserve"> (29-36</w:t>
       </w:r>
       <w:r>
         <w:rPr>
@@ -497,46 +1108,54 @@
         <w:t>)</w:t>
       </w:r>
     </w:p>
-    <w:p>
-      <w:pPr>
-        <w:pStyle w:val="ListParagraph"/>
-        <w:ind w:left="360"/>
-        <w:rPr>
-          <w:rFonts w:ascii="Arial" w:hAnsi="Arial" w:cs="Arial"/>
-        </w:rPr>
-      </w:pPr>
-    </w:p>
-    <w:p>
-      <w:pPr>
-        <w:pStyle w:val="ListParagraph"/>
-        <w:ind w:left="360"/>
-        <w:rPr>
-          <w:sz w:val="28"/>
-          <w:szCs w:val="28"/>
-        </w:rPr>
-      </w:pPr>
-      <w:r>
-        <w:rPr>
-          <w:sz w:val="28"/>
-          <w:szCs w:val="28"/>
-        </w:rPr>
-        <w:t>Two international companies</w:t>
-      </w:r>
-    </w:p>
-    <w:p>
-      <w:pPr>
-        <w:pStyle w:val="ListParagraph"/>
-        <w:ind w:left="360"/>
-        <w:rPr>
-          <w:sz w:val="28"/>
-          <w:szCs w:val="28"/>
-        </w:rPr>
-      </w:pPr>
-    </w:p>
-    <w:p>
-      <w:pPr>
-        <w:pStyle w:val="ListParagraph"/>
-        <w:ind w:left="360"/>
+    <w:p/>
+    <w:p>
+      <w:pPr>
+        <w:rPr>
+          <w:sz w:val="28"/>
+          <w:szCs w:val="28"/>
+        </w:rPr>
+      </w:pPr>
+      <w:r>
+        <w:rPr>
+          <w:sz w:val="28"/>
+          <w:szCs w:val="28"/>
+        </w:rPr>
+        <w:t>What is it (brief)</w:t>
+      </w:r>
+    </w:p>
+    <w:p>
+      <w:pPr>
+        <w:rPr>
+          <w:sz w:val="28"/>
+          <w:szCs w:val="28"/>
+        </w:rPr>
+      </w:pPr>
+      <w:r>
+        <w:rPr>
+          <w:sz w:val="28"/>
+          <w:szCs w:val="28"/>
+        </w:rPr>
+        <w:t>Landmarks (not HTML5 tags)</w:t>
+      </w:r>
+    </w:p>
+    <w:p>
+      <w:pPr>
+        <w:rPr>
+          <w:sz w:val="28"/>
+          <w:szCs w:val="28"/>
+        </w:rPr>
+      </w:pPr>
+      <w:r>
+        <w:rPr>
+          <w:sz w:val="28"/>
+          <w:szCs w:val="28"/>
+        </w:rPr>
+        <w:t>Live (DOM/AJAX)</w:t>
+      </w:r>
+    </w:p>
+    <w:p>
+      <w:pPr>
         <w:rPr>
           <w:sz w:val="28"/>
           <w:szCs w:val="28"/>
@@ -548,7 +1167,7 @@
           <w:sz w:val="28"/>
           <w:szCs w:val="28"/>
         </w:rPr>
-        <w:t>Mondial</w:t>
+        <w:t>Describedby</w:t>
       </w:r>
       <w:proofErr w:type="spellEnd"/>
       <w:r>
@@ -556,99 +1175,54 @@
           <w:sz w:val="28"/>
           <w:szCs w:val="28"/>
         </w:rPr>
-        <w:t xml:space="preserve"> Assistance/Allianz (2008-2012)</w:t>
-      </w:r>
-    </w:p>
-    <w:p>
-      <w:pPr>
-        <w:pStyle w:val="ListParagraph"/>
-        <w:ind w:left="360"/>
-        <w:rPr>
-          <w:sz w:val="28"/>
-          <w:szCs w:val="28"/>
-        </w:rPr>
-      </w:pPr>
-      <w:r>
-        <w:rPr>
-          <w:sz w:val="28"/>
-          <w:szCs w:val="28"/>
-        </w:rPr>
-        <w:t>European company, based in Paris – global reach</w:t>
-      </w:r>
-    </w:p>
-    <w:p>
-      <w:pPr>
-        <w:pStyle w:val="ListParagraph"/>
-        <w:ind w:left="360"/>
-        <w:rPr>
-          <w:sz w:val="28"/>
-          <w:szCs w:val="28"/>
-        </w:rPr>
-      </w:pPr>
-    </w:p>
-    <w:p>
-      <w:pPr>
-        <w:pStyle w:val="ListParagraph"/>
-        <w:ind w:left="360"/>
-        <w:rPr>
-          <w:sz w:val="28"/>
-          <w:szCs w:val="28"/>
-        </w:rPr>
-      </w:pPr>
-      <w:r>
-        <w:rPr>
-          <w:sz w:val="28"/>
-          <w:szCs w:val="28"/>
-        </w:rPr>
-        <w:t>Cover-More (2012 -)</w:t>
-      </w:r>
-    </w:p>
-    <w:p>
-      <w:pPr>
-        <w:pStyle w:val="ListParagraph"/>
-        <w:ind w:left="360"/>
-        <w:rPr>
-          <w:sz w:val="28"/>
-          <w:szCs w:val="28"/>
-        </w:rPr>
-      </w:pPr>
-      <w:r>
-        <w:rPr>
-          <w:sz w:val="28"/>
-          <w:szCs w:val="28"/>
-        </w:rPr>
-        <w:t>Australian company, based in Brisbane/Sydney</w:t>
-      </w:r>
-    </w:p>
-    <w:p>
-      <w:pPr>
-        <w:pStyle w:val="ListParagraph"/>
-        <w:ind w:left="360"/>
-        <w:rPr>
-          <w:sz w:val="28"/>
-          <w:szCs w:val="28"/>
-        </w:rPr>
-      </w:pPr>
-      <w:r>
-        <w:rPr>
-          <w:sz w:val="28"/>
-          <w:szCs w:val="28"/>
-        </w:rPr>
-        <w:t>Australia, NZ, UK, China, and recently to US</w:t>
-      </w:r>
-    </w:p>
-    <w:p>
-      <w:pPr>
-        <w:pStyle w:val="ListParagraph"/>
-        <w:ind w:left="360"/>
-        <w:rPr>
-          <w:sz w:val="28"/>
-          <w:szCs w:val="28"/>
-        </w:rPr>
-      </w:pPr>
-    </w:p>
-    <w:p>
-      <w:r>
+        <w:t xml:space="preserve">, </w:t>
+      </w:r>
+      <w:proofErr w:type="spellStart"/>
+      <w:r>
+        <w:rPr>
+          <w:sz w:val="28"/>
+          <w:szCs w:val="28"/>
+        </w:rPr>
+        <w:t>labelledby</w:t>
+      </w:r>
+      <w:proofErr w:type="spellEnd"/>
+    </w:p>
+    <w:p>
+      <w:pPr>
+        <w:rPr>
+          <w:sz w:val="28"/>
+          <w:szCs w:val="28"/>
+        </w:rPr>
+      </w:pPr>
+      <w:proofErr w:type="spellStart"/>
+      <w:r>
+        <w:rPr>
+          <w:sz w:val="28"/>
+          <w:szCs w:val="28"/>
+        </w:rPr>
+        <w:t>Ahm</w:t>
+      </w:r>
+      <w:proofErr w:type="spellEnd"/>
+      <w:r>
+        <w:rPr>
+          <w:sz w:val="28"/>
+          <w:szCs w:val="28"/>
+        </w:rPr>
+        <w:t xml:space="preserve"> – information list (coffee!!!)</w:t>
+      </w:r>
+    </w:p>
+    <w:p>
+      <w:pPr>
+        <w:rPr>
+          <w:sz w:val="28"/>
+          <w:szCs w:val="28"/>
+        </w:rPr>
+      </w:pPr>
+      <w:r>
+        <w:rPr>
+          <w:sz w:val="28"/>
+          <w:szCs w:val="28"/>
+        </w:rPr>
         <w:br w:type="page"/>
       </w:r>
     </w:p>
@@ -664,7 +1238,7 @@
           <w:rFonts w:ascii="Arial" w:hAnsi="Arial" w:cs="Arial"/>
         </w:rPr>
         <w:lastRenderedPageBreak/>
-        <w:t>Forms</w:t>
+        <w:t>CSS/Intro</w:t>
       </w:r>
       <w:r>
         <w:rPr>
@@ -676,13 +1250,19 @@
         <w:rPr>
           <w:rFonts w:ascii="Arial" w:hAnsi="Arial" w:cs="Arial"/>
         </w:rPr>
-        <w:t>14-</w:t>
-      </w:r>
-      <w:r>
-        <w:rPr>
-          <w:rFonts w:ascii="Arial" w:hAnsi="Arial" w:cs="Arial"/>
-        </w:rPr>
-        <w:t>15</w:t>
+        <w:t>43</w:t>
+      </w:r>
+      <w:r>
+        <w:rPr>
+          <w:rFonts w:ascii="Arial" w:hAnsi="Arial" w:cs="Arial"/>
+        </w:rPr>
+        <w:t>-</w:t>
+      </w:r>
+      <w:r>
+        <w:rPr>
+          <w:rFonts w:ascii="Arial" w:hAnsi="Arial" w:cs="Arial"/>
+        </w:rPr>
+        <w:t>47</w:t>
       </w:r>
       <w:r>
         <w:rPr>
@@ -704,7 +1284,181 @@
           <w:sz w:val="28"/>
           <w:szCs w:val="28"/>
         </w:rPr>
-        <w:t>How do we design forms to work best? What are the best patterns/ones that work the best?</w:t>
+        <w:t>[Good break – water/refocus]</w:t>
+      </w:r>
+    </w:p>
+    <w:p>
+      <w:pPr>
+        <w:rPr>
+          <w:sz w:val="28"/>
+          <w:szCs w:val="28"/>
+        </w:rPr>
+      </w:pPr>
+      <w:r>
+        <w:rPr>
+          <w:sz w:val="28"/>
+          <w:szCs w:val="28"/>
+        </w:rPr>
+        <w:t xml:space="preserve">Story (GEICO) – comps using </w:t>
+      </w:r>
+      <w:proofErr w:type="spellStart"/>
+      <w:r>
+        <w:rPr>
+          <w:sz w:val="28"/>
+          <w:szCs w:val="28"/>
+        </w:rPr>
+        <w:t>MacOS</w:t>
+      </w:r>
+      <w:proofErr w:type="spellEnd"/>
+      <w:r>
+        <w:rPr>
+          <w:sz w:val="28"/>
+          <w:szCs w:val="28"/>
+        </w:rPr>
+        <w:t xml:space="preserve"> inputs in 2008-9 (IE6/7)</w:t>
+      </w:r>
+    </w:p>
+    <w:p>
+      <w:pPr>
+        <w:rPr>
+          <w:sz w:val="28"/>
+          <w:szCs w:val="28"/>
+        </w:rPr>
+      </w:pPr>
+      <w:r>
+        <w:rPr>
+          <w:sz w:val="28"/>
+          <w:szCs w:val="28"/>
+        </w:rPr>
+        <w:t>CSS has changed in 10yrs</w:t>
+      </w:r>
+      <w:r>
+        <w:rPr>
+          <w:sz w:val="28"/>
+          <w:szCs w:val="28"/>
+        </w:rPr>
+        <w:t xml:space="preserve"> (better)</w:t>
+      </w:r>
+      <w:r>
+        <w:rPr>
+          <w:sz w:val="28"/>
+          <w:szCs w:val="28"/>
+        </w:rPr>
+        <w:t xml:space="preserve"> – this </w:t>
+      </w:r>
+      <w:r>
+        <w:rPr>
+          <w:sz w:val="28"/>
+          <w:szCs w:val="28"/>
+        </w:rPr>
+        <w:t>conference is an example</w:t>
+      </w:r>
+    </w:p>
+    <w:p>
+      <w:pPr>
+        <w:rPr>
+          <w:sz w:val="28"/>
+          <w:szCs w:val="28"/>
+        </w:rPr>
+      </w:pPr>
+      <w:r>
+        <w:rPr>
+          <w:sz w:val="28"/>
+          <w:szCs w:val="28"/>
+        </w:rPr>
+        <w:t>More than just presentation (unified UI)</w:t>
+      </w:r>
+    </w:p>
+    <w:p>
+      <w:pPr>
+        <w:rPr>
+          <w:sz w:val="28"/>
+          <w:szCs w:val="28"/>
+        </w:rPr>
+      </w:pPr>
+      <w:r>
+        <w:rPr>
+          <w:sz w:val="28"/>
+          <w:szCs w:val="28"/>
+        </w:rPr>
+        <w:t>Danger (date) – not recognizing different functionality (native)</w:t>
+      </w:r>
+    </w:p>
+    <w:p>
+      <w:pPr>
+        <w:pStyle w:val="Heading1"/>
+        <w:rPr>
+          <w:rFonts w:ascii="Arial" w:hAnsi="Arial" w:cs="Arial"/>
+        </w:rPr>
+      </w:pPr>
+      <w:r>
+        <w:rPr>
+          <w:rFonts w:ascii="Arial" w:hAnsi="Arial" w:cs="Arial"/>
+        </w:rPr>
+        <w:lastRenderedPageBreak/>
+        <w:t>CSS/</w:t>
+      </w:r>
+      <w:r>
+        <w:rPr>
+          <w:rFonts w:ascii="Arial" w:hAnsi="Arial" w:cs="Arial"/>
+        </w:rPr>
+        <w:t>Rule</w:t>
+      </w:r>
+      <w:r>
+        <w:rPr>
+          <w:rFonts w:ascii="Arial" w:hAnsi="Arial" w:cs="Arial"/>
+        </w:rPr>
+        <w:t xml:space="preserve"> (4</w:t>
+      </w:r>
+      <w:r>
+        <w:rPr>
+          <w:rFonts w:ascii="Arial" w:hAnsi="Arial" w:cs="Arial"/>
+        </w:rPr>
+        <w:t>8-53</w:t>
+      </w:r>
+      <w:r>
+        <w:rPr>
+          <w:rFonts w:ascii="Arial" w:hAnsi="Arial" w:cs="Arial"/>
+        </w:rPr>
+        <w:t>)</w:t>
+      </w:r>
+    </w:p>
+    <w:p>
+      <w:pPr>
+        <w:rPr>
+          <w:sz w:val="28"/>
+          <w:szCs w:val="28"/>
+        </w:rPr>
+      </w:pPr>
+    </w:p>
+    <w:p>
+      <w:pPr>
+        <w:rPr>
+          <w:sz w:val="28"/>
+          <w:szCs w:val="28"/>
+        </w:rPr>
+      </w:pPr>
+      <w:r>
+        <w:rPr>
+          <w:sz w:val="28"/>
+          <w:szCs w:val="28"/>
+        </w:rPr>
+        <w:t>Observation. “The Rule” explain</w:t>
+      </w:r>
+    </w:p>
+    <w:p>
+      <w:pPr>
+        <w:rPr>
+          <w:sz w:val="28"/>
+          <w:szCs w:val="28"/>
+        </w:rPr>
+      </w:pPr>
+      <w:r>
+        <w:rPr>
+          <w:sz w:val="28"/>
+          <w:szCs w:val="28"/>
+        </w:rPr>
+        <w:t xml:space="preserve">Direct CSS (hover/focus/active) </w:t>
       </w:r>
       <w:r>
         <w:rPr>
@@ -712,7 +1466,37 @@
           <w:szCs w:val="28"/>
         </w:rPr>
         <w:br/>
-        <w:t xml:space="preserve">Well know book by Luke </w:t>
+        <w:t>Last time good for mobile</w:t>
+      </w:r>
+    </w:p>
+    <w:p>
+      <w:pPr>
+        <w:rPr>
+          <w:sz w:val="28"/>
+          <w:szCs w:val="28"/>
+        </w:rPr>
+      </w:pPr>
+      <w:r>
+        <w:rPr>
+          <w:sz w:val="28"/>
+          <w:szCs w:val="28"/>
+        </w:rPr>
+        <w:t>Labels again – surrogates/canvas, for a11y, touch</w:t>
+      </w:r>
+    </w:p>
+    <w:p>
+      <w:pPr>
+        <w:rPr>
+          <w:sz w:val="28"/>
+          <w:szCs w:val="28"/>
+        </w:rPr>
+      </w:pPr>
+      <w:r>
+        <w:rPr>
+          <w:sz w:val="28"/>
+          <w:szCs w:val="28"/>
+        </w:rPr>
+        <w:t xml:space="preserve">“Apple 44 Rule” (human fingertip width, unless </w:t>
       </w:r>
       <w:proofErr w:type="spellStart"/>
       <w:r>
@@ -720,7 +1504,7 @@
           <w:sz w:val="28"/>
           <w:szCs w:val="28"/>
         </w:rPr>
-        <w:t>Wroblewski</w:t>
+        <w:t>AtG</w:t>
       </w:r>
       <w:proofErr w:type="spellEnd"/>
       <w:r>
@@ -728,25 +1512,24 @@
           <w:sz w:val="28"/>
           <w:szCs w:val="28"/>
         </w:rPr>
-        <w:t xml:space="preserve"> – Web Form Design</w:t>
-      </w:r>
-    </w:p>
-    <w:p>
-      <w:pPr>
-        <w:rPr>
-          <w:sz w:val="28"/>
-          <w:szCs w:val="28"/>
-        </w:rPr>
-      </w:pPr>
-      <w:r>
-        <w:rPr>
-          <w:sz w:val="28"/>
-          <w:szCs w:val="28"/>
-        </w:rPr>
-        <w:t>(Need more information…)</w:t>
-      </w:r>
-    </w:p>
-    <w:p>
+        <w:t>)</w:t>
+      </w:r>
+      <w:r>
+        <w:rPr>
+          <w:sz w:val="28"/>
+          <w:szCs w:val="28"/>
+        </w:rPr>
+        <w:t>, “Flintstone fingers”</w:t>
+      </w:r>
+    </w:p>
+    <w:p>
+      <w:r>
+        <w:rPr>
+          <w:sz w:val="28"/>
+          <w:szCs w:val="28"/>
+        </w:rPr>
+        <w:t>Code example</w:t>
+      </w:r>
       <w:r>
         <w:br w:type="page"/>
       </w:r>
@@ -763,8 +1546,16 @@
           <w:rFonts w:ascii="Arial" w:hAnsi="Arial" w:cs="Arial"/>
         </w:rPr>
         <w:lastRenderedPageBreak/>
-        <w:t>Forms</w:t>
-      </w:r>
+        <w:t>CSS/</w:t>
+      </w:r>
+      <w:proofErr w:type="spellStart"/>
+      <w:r>
+        <w:rPr>
+          <w:rFonts w:ascii="Arial" w:hAnsi="Arial" w:cs="Arial"/>
+        </w:rPr>
+        <w:t>youGo</w:t>
+      </w:r>
+      <w:proofErr w:type="spellEnd"/>
       <w:r>
         <w:rPr>
           <w:rFonts w:ascii="Arial" w:hAnsi="Arial" w:cs="Arial"/>
@@ -775,7 +1566,7 @@
         <w:rPr>
           <w:rFonts w:ascii="Arial" w:hAnsi="Arial" w:cs="Arial"/>
         </w:rPr>
-        <w:t>16-17</w:t>
+        <w:t>54-60</w:t>
       </w:r>
       <w:r>
         <w:rPr>
@@ -804,91 +1595,89 @@
           <w:sz w:val="28"/>
           <w:szCs w:val="28"/>
         </w:rPr>
-        <w:t>Well, for FED, the</w:t>
-      </w:r>
-      <w:r>
-        <w:rPr>
-          <w:sz w:val="28"/>
-          <w:szCs w:val="28"/>
-        </w:rPr>
-        <w:t xml:space="preserve"> toolbox </w:t>
-      </w:r>
-      <w:r>
-        <w:rPr>
-          <w:sz w:val="28"/>
-          <w:szCs w:val="28"/>
-        </w:rPr>
-        <w:t>is the three familiar layers – Semantic, Presentation, and Behavioral</w:t>
-      </w:r>
-      <w:r>
-        <w:rPr>
-          <w:sz w:val="28"/>
-          <w:szCs w:val="28"/>
-        </w:rPr>
-        <w:t>.</w:t>
-      </w:r>
-      <w:r>
-        <w:rPr>
-          <w:sz w:val="28"/>
-          <w:szCs w:val="28"/>
+        <w:t>Link to site, for under 30 (2013)</w:t>
+      </w:r>
+    </w:p>
+    <w:p>
+      <w:pPr>
+        <w:rPr>
+          <w:sz w:val="28"/>
+          <w:szCs w:val="28"/>
+        </w:rPr>
+      </w:pPr>
+      <w:r>
+        <w:rPr>
+          <w:sz w:val="28"/>
+          <w:szCs w:val="28"/>
+        </w:rPr>
+        <w:t>Labels – touch, CSS animation</w:t>
+      </w:r>
+    </w:p>
+    <w:p>
+      <w:pPr>
+        <w:rPr>
+          <w:sz w:val="28"/>
+          <w:szCs w:val="28"/>
+        </w:rPr>
+      </w:pPr>
+      <w:r>
+        <w:rPr>
+          <w:sz w:val="28"/>
+          <w:szCs w:val="28"/>
+        </w:rPr>
+        <w:t>Repeat reference to code demo (scaled up)</w:t>
+      </w:r>
+    </w:p>
+    <w:p>
+      <w:pPr>
+        <w:rPr>
+          <w:sz w:val="28"/>
+          <w:szCs w:val="28"/>
+        </w:rPr>
+      </w:pPr>
+      <w:r>
+        <w:rPr>
+          <w:sz w:val="28"/>
+          <w:szCs w:val="28"/>
+        </w:rPr>
+        <w:br w:type="page"/>
+      </w:r>
+    </w:p>
+    <w:p>
+      <w:pPr>
+        <w:pStyle w:val="Heading1"/>
+        <w:rPr>
+          <w:rFonts w:ascii="Arial" w:hAnsi="Arial" w:cs="Arial"/>
+        </w:rPr>
+      </w:pPr>
+      <w:r>
+        <w:rPr>
+          <w:rFonts w:ascii="Arial" w:hAnsi="Arial" w:cs="Arial"/>
+        </w:rPr>
+        <w:lastRenderedPageBreak/>
+        <w:t>CSS/</w:t>
+      </w:r>
+      <w:r>
+        <w:rPr>
+          <w:rFonts w:ascii="Arial" w:hAnsi="Arial" w:cs="Arial"/>
+        </w:rPr>
+        <w:t>CS Grid</w:t>
+      </w:r>
+      <w:r>
+        <w:rPr>
+          <w:rFonts w:ascii="Arial" w:hAnsi="Arial" w:cs="Arial"/>
         </w:rPr>
         <w:t xml:space="preserve"> (</w:t>
       </w:r>
       <w:r>
         <w:rPr>
-          <w:sz w:val="28"/>
-          <w:szCs w:val="28"/>
-        </w:rPr>
-        <w:t>Referencing Project Ottawa</w:t>
-      </w:r>
-      <w:r>
-        <w:rPr>
-          <w:sz w:val="28"/>
-          <w:szCs w:val="28"/>
-        </w:rPr>
-        <w:t xml:space="preserve">). </w:t>
-      </w:r>
-    </w:p>
-    <w:p>
-      <w:pPr>
-        <w:rPr>
-          <w:sz w:val="28"/>
-          <w:szCs w:val="28"/>
-        </w:rPr>
-      </w:pPr>
-      <w:r>
-        <w:rPr>
-          <w:sz w:val="28"/>
-          <w:szCs w:val="28"/>
-        </w:rPr>
-        <w:t xml:space="preserve">In this case, the is represented as </w:t>
-      </w:r>
-    </w:p>
-    <w:p>
-      <w:pPr>
-        <w:rPr>
-          <w:sz w:val="28"/>
-          <w:szCs w:val="28"/>
-        </w:rPr>
-      </w:pPr>
-      <w:r>
-        <w:rPr>
-          <w:sz w:val="28"/>
-          <w:szCs w:val="28"/>
-        </w:rPr>
-        <w:t xml:space="preserve">a) HTML, b) CSS, </w:t>
-      </w:r>
-      <w:r>
-        <w:rPr>
-          <w:sz w:val="28"/>
-          <w:szCs w:val="28"/>
-        </w:rPr>
-        <w:t>c) JS (exchanging ARIA instead</w:t>
-      </w:r>
-      <w:r>
-        <w:rPr>
-          <w:sz w:val="28"/>
-          <w:szCs w:val="28"/>
+          <w:rFonts w:ascii="Arial" w:hAnsi="Arial" w:cs="Arial"/>
+        </w:rPr>
+        <w:t>61-78</w:t>
+      </w:r>
+      <w:r>
+        <w:rPr>
+          <w:rFonts w:ascii="Arial" w:hAnsi="Arial" w:cs="Arial"/>
         </w:rPr>
         <w:t>)</w:t>
       </w:r>
@@ -900,190 +1689,42 @@
           <w:szCs w:val="28"/>
         </w:rPr>
       </w:pPr>
-      <w:r>
-        <w:rPr>
-          <w:sz w:val="28"/>
-          <w:szCs w:val="28"/>
-        </w:rPr>
-        <w:t>But l</w:t>
-      </w:r>
-      <w:r>
-        <w:rPr>
-          <w:sz w:val="28"/>
-          <w:szCs w:val="28"/>
-        </w:rPr>
-        <w:t>et’s start with the base, the foundation - HTML</w:t>
-      </w:r>
-    </w:p>
-    <w:p>
-      <w:pPr>
-        <w:rPr>
-          <w:sz w:val="28"/>
-          <w:szCs w:val="28"/>
-        </w:rPr>
-      </w:pPr>
-    </w:p>
-    <w:p>
-      <w:pPr>
-        <w:pStyle w:val="Heading1"/>
-        <w:rPr>
-          <w:rFonts w:ascii="Arial" w:hAnsi="Arial" w:cs="Arial"/>
-        </w:rPr>
-      </w:pPr>
-      <w:r>
-        <w:rPr>
-          <w:rFonts w:ascii="Arial" w:hAnsi="Arial" w:cs="Arial"/>
-        </w:rPr>
-        <w:lastRenderedPageBreak/>
-        <w:t>HTML/Intro (19-23</w:t>
-      </w:r>
-      <w:r>
-        <w:rPr>
-          <w:rFonts w:ascii="Arial" w:hAnsi="Arial" w:cs="Arial"/>
-        </w:rPr>
-        <w:t>)</w:t>
-      </w:r>
-    </w:p>
-    <w:p>
-      <w:pPr>
-        <w:rPr>
-          <w:sz w:val="28"/>
-          <w:szCs w:val="28"/>
-        </w:rPr>
-      </w:pPr>
-    </w:p>
-    <w:p>
-      <w:pPr>
-        <w:rPr>
-          <w:sz w:val="28"/>
-          <w:szCs w:val="28"/>
-        </w:rPr>
-      </w:pPr>
-      <w:r>
-        <w:rPr>
-          <w:sz w:val="28"/>
-          <w:szCs w:val="28"/>
-        </w:rPr>
-        <w:t>What is a form?</w:t>
-      </w:r>
-    </w:p>
-    <w:p>
-      <w:pPr>
-        <w:rPr>
-          <w:sz w:val="28"/>
-          <w:szCs w:val="28"/>
-        </w:rPr>
-      </w:pPr>
-      <w:r>
-        <w:rPr>
-          <w:sz w:val="28"/>
-          <w:szCs w:val="28"/>
-        </w:rPr>
-        <w:t>(three tries – IKEA)</w:t>
-      </w:r>
-    </w:p>
-    <w:p>
-      <w:pPr>
-        <w:rPr>
-          <w:sz w:val="28"/>
-          <w:szCs w:val="28"/>
-        </w:rPr>
-      </w:pPr>
-      <w:r>
-        <w:rPr>
-          <w:sz w:val="28"/>
-          <w:szCs w:val="28"/>
-        </w:rPr>
-        <w:t>Just like IKEA,</w:t>
-      </w:r>
-      <w:r>
-        <w:rPr>
-          <w:sz w:val="28"/>
-          <w:szCs w:val="28"/>
-        </w:rPr>
-        <w:t xml:space="preserve"> writing good HTML</w:t>
-      </w:r>
-      <w:r>
-        <w:rPr>
-          <w:sz w:val="28"/>
-          <w:szCs w:val="28"/>
-        </w:rPr>
-        <w:t xml:space="preserve"> it takes a bit of cooperation</w:t>
-      </w:r>
-      <w:r>
-        <w:rPr>
-          <w:sz w:val="28"/>
-          <w:szCs w:val="28"/>
-        </w:rPr>
-        <w:t xml:space="preserve">. </w:t>
-      </w:r>
-    </w:p>
-    <w:p>
-      <w:pPr>
-        <w:rPr>
-          <w:sz w:val="28"/>
-          <w:szCs w:val="28"/>
-        </w:rPr>
-      </w:pPr>
-      <w:r>
-        <w:rPr>
-          <w:sz w:val="28"/>
-          <w:szCs w:val="28"/>
-        </w:rPr>
-        <w:t>In this case, we have</w:t>
-      </w:r>
-      <w:r>
-        <w:rPr>
-          <w:sz w:val="28"/>
-          <w:szCs w:val="28"/>
-        </w:rPr>
-        <w:t xml:space="preserve"> </w:t>
-      </w:r>
-      <w:r>
-        <w:rPr>
-          <w:sz w:val="28"/>
-          <w:szCs w:val="28"/>
-        </w:rPr>
-        <w:t>two parallel conditions that have to be met…</w:t>
-      </w:r>
-      <w:r>
-        <w:rPr>
-          <w:sz w:val="28"/>
-          <w:szCs w:val="28"/>
-        </w:rPr>
-        <w:t xml:space="preserve"> (almost right/left brain)</w:t>
-      </w:r>
-    </w:p>
-    <w:p>
-      <w:r>
-        <w:br w:type="page"/>
-      </w:r>
-    </w:p>
-    <w:p>
-      <w:pPr>
-        <w:pStyle w:val="Heading1"/>
-        <w:rPr>
-          <w:rFonts w:ascii="Arial" w:hAnsi="Arial" w:cs="Arial"/>
-        </w:rPr>
-      </w:pPr>
-      <w:r>
-        <w:rPr>
-          <w:rFonts w:ascii="Arial" w:hAnsi="Arial" w:cs="Arial"/>
-        </w:rPr>
-        <w:lastRenderedPageBreak/>
-        <w:t>HTML/Information/Intro (</w:t>
-      </w:r>
-      <w:r>
-        <w:rPr>
-          <w:rFonts w:ascii="Arial" w:hAnsi="Arial" w:cs="Arial"/>
-        </w:rPr>
-        <w:t>30-33</w:t>
-      </w:r>
-      <w:r>
-        <w:rPr>
-          <w:rFonts w:ascii="Arial" w:hAnsi="Arial" w:cs="Arial"/>
-        </w:rPr>
-        <w:t>)</w:t>
+    </w:p>
+    <w:p>
+      <w:pPr>
+        <w:rPr>
+          <w:sz w:val="28"/>
+          <w:szCs w:val="28"/>
+        </w:rPr>
+      </w:pPr>
+      <w:r>
+        <w:rPr>
+          <w:sz w:val="28"/>
+          <w:szCs w:val="28"/>
+        </w:rPr>
+        <w:t>Site responsive, UI not (Hell)</w:t>
+      </w:r>
+    </w:p>
+    <w:p>
+      <w:pPr>
+        <w:rPr>
+          <w:sz w:val="28"/>
+          <w:szCs w:val="28"/>
+        </w:rPr>
+      </w:pPr>
+      <w:r>
+        <w:rPr>
+          <w:sz w:val="28"/>
+          <w:szCs w:val="28"/>
+        </w:rPr>
+        <w:t>What If</w:t>
+      </w:r>
+      <w:r>
+        <w:rPr>
+          <w:sz w:val="28"/>
+          <w:szCs w:val="28"/>
+        </w:rPr>
+        <w:t>?</w:t>
       </w:r>
       <w:bookmarkStart w:id="0" w:name="_GoBack"/>
       <w:bookmarkEnd w:id="0"/>
@@ -1095,97 +1736,300 @@
           <w:szCs w:val="28"/>
         </w:rPr>
       </w:pPr>
-    </w:p>
-    <w:p>
-      <w:pPr>
-        <w:rPr>
-          <w:sz w:val="28"/>
-          <w:szCs w:val="28"/>
-        </w:rPr>
-      </w:pPr>
-      <w:r>
-        <w:rPr>
-          <w:sz w:val="28"/>
-          <w:szCs w:val="28"/>
-        </w:rPr>
-        <w:t>(30-31)</w:t>
-      </w:r>
-    </w:p>
-    <w:p>
-      <w:pPr>
-        <w:rPr>
-          <w:sz w:val="28"/>
-          <w:szCs w:val="28"/>
-        </w:rPr>
-      </w:pPr>
-      <w:r>
-        <w:rPr>
-          <w:sz w:val="28"/>
-          <w:szCs w:val="28"/>
-        </w:rPr>
-        <w:t>Why are HTML tags so important?</w:t>
-      </w:r>
-    </w:p>
-    <w:p>
-      <w:pPr>
-        <w:rPr>
-          <w:sz w:val="28"/>
-          <w:szCs w:val="28"/>
-        </w:rPr>
-      </w:pPr>
-      <w:r>
-        <w:rPr>
-          <w:sz w:val="28"/>
-          <w:szCs w:val="28"/>
-        </w:rPr>
-        <w:t>Tags are descriptions themselves, that are independent of rendering.</w:t>
-      </w:r>
-    </w:p>
-    <w:p>
-      <w:pPr>
-        <w:rPr>
-          <w:sz w:val="28"/>
-          <w:szCs w:val="28"/>
-        </w:rPr>
-      </w:pPr>
-      <w:r>
-        <w:rPr>
-          <w:sz w:val="28"/>
-          <w:szCs w:val="28"/>
-        </w:rPr>
-        <w:t>(32-33)</w:t>
-      </w:r>
-    </w:p>
-    <w:p>
-      <w:pPr>
-        <w:rPr>
-          <w:sz w:val="28"/>
-          <w:szCs w:val="28"/>
-        </w:rPr>
-      </w:pPr>
-      <w:r>
-        <w:rPr>
-          <w:sz w:val="28"/>
-          <w:szCs w:val="28"/>
-        </w:rPr>
-        <w:t xml:space="preserve">Example – </w:t>
-      </w:r>
-      <w:proofErr w:type="spellStart"/>
-      <w:r>
-        <w:rPr>
-          <w:sz w:val="28"/>
-          <w:szCs w:val="28"/>
-        </w:rPr>
-        <w:t>Kaiteur</w:t>
-      </w:r>
-      <w:proofErr w:type="spellEnd"/>
-      <w:r>
-        <w:rPr>
-          <w:sz w:val="28"/>
-          <w:szCs w:val="28"/>
-        </w:rPr>
-        <w:t xml:space="preserve"> Falls, Guyana</w:t>
-      </w:r>
+      <w:r>
+        <w:rPr>
+          <w:sz w:val="28"/>
+          <w:szCs w:val="28"/>
+        </w:rPr>
+        <w:t>Drawing board/Moleskin</w:t>
+      </w:r>
+    </w:p>
+    <w:p>
+      <w:pPr>
+        <w:rPr>
+          <w:sz w:val="28"/>
+          <w:szCs w:val="28"/>
+        </w:rPr>
+      </w:pPr>
+      <w:r>
+        <w:rPr>
+          <w:sz w:val="28"/>
+          <w:szCs w:val="28"/>
+        </w:rPr>
+        <w:t>(Explain actions) – all this using CSS only</w:t>
+      </w:r>
+      <w:r>
+        <w:rPr>
+          <w:sz w:val="28"/>
+          <w:szCs w:val="28"/>
+        </w:rPr>
+        <w:br/>
+        <w:t>JS for only display and on/off</w:t>
+      </w:r>
+    </w:p>
+    <w:p>
+      <w:pPr>
+        <w:rPr>
+          <w:sz w:val="28"/>
+          <w:szCs w:val="28"/>
+        </w:rPr>
+      </w:pPr>
+      <w:r>
+        <w:rPr>
+          <w:sz w:val="28"/>
+          <w:szCs w:val="28"/>
+        </w:rPr>
+        <w:t>Due to a) adjacent selectors (parent/child) and b</w:t>
+      </w:r>
+      <w:proofErr w:type="gramStart"/>
+      <w:r>
+        <w:rPr>
+          <w:sz w:val="28"/>
+          <w:szCs w:val="28"/>
+        </w:rPr>
+        <w:t>) :checked</w:t>
+      </w:r>
+      <w:proofErr w:type="gramEnd"/>
+      <w:r>
+        <w:rPr>
+          <w:sz w:val="28"/>
+          <w:szCs w:val="28"/>
+        </w:rPr>
+        <w:t xml:space="preserve"> pseudo selector</w:t>
+      </w:r>
+    </w:p>
+    <w:p>
+      <w:pPr>
+        <w:pStyle w:val="Heading1"/>
+        <w:rPr>
+          <w:rFonts w:ascii="Arial" w:hAnsi="Arial" w:cs="Arial"/>
+        </w:rPr>
+      </w:pPr>
+      <w:r>
+        <w:rPr>
+          <w:rFonts w:ascii="Arial" w:hAnsi="Arial" w:cs="Arial"/>
+        </w:rPr>
+        <w:lastRenderedPageBreak/>
+        <w:t>CSS/CS</w:t>
+      </w:r>
+      <w:r>
+        <w:rPr>
+          <w:rFonts w:ascii="Arial" w:hAnsi="Arial" w:cs="Arial"/>
+        </w:rPr>
+        <w:t>S</w:t>
+      </w:r>
+      <w:r>
+        <w:rPr>
+          <w:rFonts w:ascii="Arial" w:hAnsi="Arial" w:cs="Arial"/>
+        </w:rPr>
+        <w:t xml:space="preserve"> </w:t>
+      </w:r>
+      <w:r>
+        <w:rPr>
+          <w:rFonts w:ascii="Arial" w:hAnsi="Arial" w:cs="Arial"/>
+        </w:rPr>
+        <w:t>Testing</w:t>
+      </w:r>
+      <w:r>
+        <w:rPr>
+          <w:rFonts w:ascii="Arial" w:hAnsi="Arial" w:cs="Arial"/>
+        </w:rPr>
+        <w:t xml:space="preserve"> (</w:t>
+      </w:r>
+      <w:r>
+        <w:rPr>
+          <w:rFonts w:ascii="Arial" w:hAnsi="Arial" w:cs="Arial"/>
+        </w:rPr>
+        <w:t>79</w:t>
+      </w:r>
+      <w:r>
+        <w:rPr>
+          <w:rFonts w:ascii="Arial" w:hAnsi="Arial" w:cs="Arial"/>
+        </w:rPr>
+        <w:t>-8</w:t>
+      </w:r>
+      <w:r>
+        <w:rPr>
+          <w:rFonts w:ascii="Arial" w:hAnsi="Arial" w:cs="Arial"/>
+        </w:rPr>
+        <w:t>1</w:t>
+      </w:r>
+      <w:r>
+        <w:rPr>
+          <w:rFonts w:ascii="Arial" w:hAnsi="Arial" w:cs="Arial"/>
+        </w:rPr>
+        <w:t>)</w:t>
+      </w:r>
+    </w:p>
+    <w:p>
+      <w:pPr>
+        <w:rPr>
+          <w:sz w:val="28"/>
+          <w:szCs w:val="28"/>
+        </w:rPr>
+      </w:pPr>
+    </w:p>
+    <w:p>
+      <w:pPr>
+        <w:rPr>
+          <w:sz w:val="28"/>
+          <w:szCs w:val="28"/>
+        </w:rPr>
+      </w:pPr>
+      <w:r>
+        <w:rPr>
+          <w:sz w:val="28"/>
+          <w:szCs w:val="28"/>
+        </w:rPr>
+        <w:t>Conditions for CS</w:t>
+      </w:r>
+      <w:r>
+        <w:rPr>
+          <w:sz w:val="28"/>
+          <w:szCs w:val="28"/>
+        </w:rPr>
+        <w:t xml:space="preserve"> Grid</w:t>
+      </w:r>
+      <w:r>
+        <w:rPr>
+          <w:sz w:val="28"/>
+          <w:szCs w:val="28"/>
+        </w:rPr>
+        <w:t xml:space="preserve"> testing</w:t>
+      </w:r>
+    </w:p>
+    <w:p>
+      <w:pPr>
+        <w:rPr>
+          <w:sz w:val="28"/>
+          <w:szCs w:val="28"/>
+        </w:rPr>
+      </w:pPr>
+      <w:r>
+        <w:rPr>
+          <w:sz w:val="28"/>
+          <w:szCs w:val="28"/>
+        </w:rPr>
+        <w:t>MUST TEST – not just for what wrong, for how it works, for is works under nonsupport</w:t>
+      </w:r>
+    </w:p>
+    <w:p>
+      <w:pPr>
+        <w:rPr>
+          <w:sz w:val="28"/>
+          <w:szCs w:val="28"/>
+        </w:rPr>
+      </w:pPr>
+      <w:r>
+        <w:rPr>
+          <w:sz w:val="28"/>
+          <w:szCs w:val="28"/>
+        </w:rPr>
+        <w:t>Return to CS</w:t>
+      </w:r>
+      <w:r>
+        <w:rPr>
+          <w:sz w:val="28"/>
+          <w:szCs w:val="28"/>
+        </w:rPr>
+        <w:t xml:space="preserve"> Grid</w:t>
+      </w:r>
+      <w:r>
+        <w:rPr>
+          <w:sz w:val="28"/>
+          <w:szCs w:val="28"/>
+        </w:rPr>
+        <w:t xml:space="preserve"> – device testing in 2014, including Android 2.x, dead kittens</w:t>
+      </w:r>
+    </w:p>
+    <w:p>
+      <w:pPr>
+        <w:rPr>
+          <w:sz w:val="28"/>
+          <w:szCs w:val="28"/>
+        </w:rPr>
+      </w:pPr>
+    </w:p>
+    <w:p/>
+    <w:p/>
+    <w:p>
+      <w:pPr>
+        <w:pStyle w:val="Heading1"/>
+        <w:rPr>
+          <w:rFonts w:ascii="Arial" w:hAnsi="Arial" w:cs="Arial"/>
+        </w:rPr>
+      </w:pPr>
+      <w:r>
+        <w:rPr>
+          <w:rFonts w:ascii="Arial" w:hAnsi="Arial" w:cs="Arial"/>
+        </w:rPr>
+        <w:lastRenderedPageBreak/>
+        <w:t>Ending</w:t>
+      </w:r>
+      <w:r>
+        <w:rPr>
+          <w:rFonts w:ascii="Arial" w:hAnsi="Arial" w:cs="Arial"/>
+        </w:rPr>
+        <w:t xml:space="preserve"> (</w:t>
+      </w:r>
+      <w:r>
+        <w:rPr>
+          <w:rFonts w:ascii="Arial" w:hAnsi="Arial" w:cs="Arial"/>
+        </w:rPr>
+        <w:t>82-83</w:t>
+      </w:r>
+      <w:r>
+        <w:rPr>
+          <w:rFonts w:ascii="Arial" w:hAnsi="Arial" w:cs="Arial"/>
+        </w:rPr>
+        <w:t>)</w:t>
+      </w:r>
+    </w:p>
+    <w:p>
+      <w:pPr>
+        <w:rPr>
+          <w:sz w:val="28"/>
+          <w:szCs w:val="28"/>
+        </w:rPr>
+      </w:pPr>
+    </w:p>
+    <w:p>
+      <w:pPr>
+        <w:rPr>
+          <w:sz w:val="28"/>
+          <w:szCs w:val="28"/>
+        </w:rPr>
+      </w:pPr>
+      <w:r>
+        <w:rPr>
+          <w:sz w:val="28"/>
+          <w:szCs w:val="28"/>
+        </w:rPr>
+        <w:t>Summary</w:t>
+      </w:r>
+    </w:p>
+    <w:p>
+      <w:pPr>
+        <w:rPr>
+          <w:sz w:val="28"/>
+          <w:szCs w:val="28"/>
+        </w:rPr>
+      </w:pPr>
+      <w:r>
+        <w:rPr>
+          <w:sz w:val="28"/>
+          <w:szCs w:val="28"/>
+        </w:rPr>
+        <w:t>Ballmer quote – relate forms</w:t>
+      </w:r>
+    </w:p>
+    <w:p>
+      <w:pPr>
+        <w:rPr>
+          <w:sz w:val="28"/>
+          <w:szCs w:val="28"/>
+        </w:rPr>
+      </w:pPr>
     </w:p>
     <w:sectPr>
       <w:pgSz w:w="8392" w:h="5954" w:orient="landscape" w:code="70"/>
@@ -1601,6 +2445,95 @@
     </w:lvl>
   </w:abstractNum>
   <w:abstractNum w:abstractNumId="4" w15:restartNumberingAfterBreak="0">
+    <w:nsid w:val="553467D7"/>
+    <w:multiLevelType w:val="hybridMultilevel"/>
+    <w:tmpl w:val="43F8FCCC"/>
+    <w:lvl w:ilvl="0" w:tplc="04090011">
+      <w:start w:val="1"/>
+      <w:numFmt w:val="decimal"/>
+      <w:lvlText w:val="%1)"/>
+      <w:lvlJc w:val="left"/>
+      <w:pPr>
+        <w:ind w:left="720" w:hanging="360"/>
+      </w:pPr>
+      <w:rPr>
+        <w:rFonts w:hint="default"/>
+      </w:rPr>
+    </w:lvl>
+    <w:lvl w:ilvl="1" w:tplc="04090019" w:tentative="1">
+      <w:start w:val="1"/>
+      <w:numFmt w:val="lowerLetter"/>
+      <w:lvlText w:val="%2."/>
+      <w:lvlJc w:val="left"/>
+      <w:pPr>
+        <w:ind w:left="1440" w:hanging="360"/>
+      </w:pPr>
+    </w:lvl>
+    <w:lvl w:ilvl="2" w:tplc="0409001B" w:tentative="1">
+      <w:start w:val="1"/>
+      <w:numFmt w:val="lowerRoman"/>
+      <w:lvlText w:val="%3."/>
+      <w:lvlJc w:val="right"/>
+      <w:pPr>
+        <w:ind w:left="2160" w:hanging="180"/>
+      </w:pPr>
+    </w:lvl>
+    <w:lvl w:ilvl="3" w:tplc="0409000F" w:tentative="1">
+      <w:start w:val="1"/>
+      <w:numFmt w:val="decimal"/>
+      <w:lvlText w:val="%4."/>
+      <w:lvlJc w:val="left"/>
+      <w:pPr>
+        <w:ind w:left="2880" w:hanging="360"/>
+      </w:pPr>
+    </w:lvl>
+    <w:lvl w:ilvl="4" w:tplc="04090019" w:tentative="1">
+      <w:start w:val="1"/>
+      <w:numFmt w:val="lowerLetter"/>
+      <w:lvlText w:val="%5."/>
+      <w:lvlJc w:val="left"/>
+      <w:pPr>
+        <w:ind w:left="3600" w:hanging="360"/>
+      </w:pPr>
+    </w:lvl>
+    <w:lvl w:ilvl="5" w:tplc="0409001B" w:tentative="1">
+      <w:start w:val="1"/>
+      <w:numFmt w:val="lowerRoman"/>
+      <w:lvlText w:val="%6."/>
+      <w:lvlJc w:val="right"/>
+      <w:pPr>
+        <w:ind w:left="4320" w:hanging="180"/>
+      </w:pPr>
+    </w:lvl>
+    <w:lvl w:ilvl="6" w:tplc="0409000F" w:tentative="1">
+      <w:start w:val="1"/>
+      <w:numFmt w:val="decimal"/>
+      <w:lvlText w:val="%7."/>
+      <w:lvlJc w:val="left"/>
+      <w:pPr>
+        <w:ind w:left="5040" w:hanging="360"/>
+      </w:pPr>
+    </w:lvl>
+    <w:lvl w:ilvl="7" w:tplc="04090019" w:tentative="1">
+      <w:start w:val="1"/>
+      <w:numFmt w:val="lowerLetter"/>
+      <w:lvlText w:val="%8."/>
+      <w:lvlJc w:val="left"/>
+      <w:pPr>
+        <w:ind w:left="5760" w:hanging="360"/>
+      </w:pPr>
+    </w:lvl>
+    <w:lvl w:ilvl="8" w:tplc="0409001B" w:tentative="1">
+      <w:start w:val="1"/>
+      <w:numFmt w:val="lowerRoman"/>
+      <w:lvlText w:val="%9."/>
+      <w:lvlJc w:val="right"/>
+      <w:pPr>
+        <w:ind w:left="6480" w:hanging="180"/>
+      </w:pPr>
+    </w:lvl>
+  </w:abstractNum>
+  <w:abstractNum w:abstractNumId="5" w15:restartNumberingAfterBreak="0">
     <w:nsid w:val="77221CCE"/>
     <w:multiLevelType w:val="hybridMultilevel"/>
     <w:tmpl w:val="5E9633F2"/>
@@ -1720,13 +2653,16 @@
     <w:abstractNumId w:val="0"/>
   </w:num>
   <w:num w:numId="3">
-    <w:abstractNumId w:val="4"/>
+    <w:abstractNumId w:val="5"/>
   </w:num>
   <w:num w:numId="4">
     <w:abstractNumId w:val="3"/>
   </w:num>
   <w:num w:numId="5">
     <w:abstractNumId w:val="2"/>
+  </w:num>
+  <w:num w:numId="6">
+    <w:abstractNumId w:val="4"/>
   </w:num>
 </w:numbering>
 </file>

</xml_diff>